<commit_message>
Feedback from 08 - 09.06.2023
Changes in headings and labels in Figures, Tables, Supplementary Figures and Supplementary Tables. Changes in the manuscript and supplement text.
</commit_message>
<xml_diff>
--- a/paper/rebuttal_letter.docx
+++ b/paper/rebuttal_letter.docx
@@ -79,6 +79,12 @@
         <w:t xml:space="preserve"> </w:t>
       </w:r>
       <w:r>
+        <w:t xml:space="preserve">and</w:t>
+      </w:r>
+      <w:r>
+        <w:t xml:space="preserve"> </w:t>
+      </w:r>
+      <w:r>
         <w:t xml:space="preserve">kynurenine</w:t>
       </w:r>
       <w:r>
@@ -103,7 +109,7 @@
         <w:t xml:space="preserve"> </w:t>
       </w:r>
       <w:r>
-        <w:t xml:space="preserve">activity</w:t>
+        <w:t xml:space="preserve">metabolites</w:t>
       </w:r>
     </w:p>
     <w:p>
@@ -139,7 +145,7 @@
         <w:pStyle w:val="Date"/>
       </w:pPr>
       <w:r>
-        <w:t xml:space="preserve">2023-06-07</w:t>
+        <w:t xml:space="preserve">2023-06-11</w:t>
       </w:r>
     </w:p>
     <w:p>
@@ -232,13 +238,13 @@
         <w:pStyle w:val="TextBody"/>
       </w:pPr>
       <w:r>
-        <w:t xml:space="preserve">Thank you for appreciation of our manuscript and giving us a chance to address Reviewers’ issues.</w:t>
-      </w:r>
-      <w:r>
-        <w:t xml:space="preserve"> </w:t>
-      </w:r>
-      <w:r>
-        <w:t xml:space="preserve">First we would like to thank the Reviewers for their very careful, thoughtful and helpful assessment and comments.</w:t>
+        <w:t xml:space="preserve">Thank you for appreciation of our manuscript and giving us a chance to address reviewers’ concerns.</w:t>
+      </w:r>
+      <w:r>
+        <w:t xml:space="preserve"> </w:t>
+      </w:r>
+      <w:r>
+        <w:t xml:space="preserve">First we would like to thank the reviewers for their very careful, thoughtful and helpful assessment and comments.</w:t>
       </w:r>
       <w:r>
         <w:t xml:space="preserve"> </w:t>
@@ -252,25 +258,25 @@
         <w:pStyle w:val="TextBody"/>
       </w:pPr>
       <w:r>
-        <w:t xml:space="preserve">Overall, we agree that the initial manuscript version was not sufficiently coherent and clear because of the involvement of a large team of researchers in the study.</w:t>
-      </w:r>
-      <w:r>
-        <w:t xml:space="preserve"> </w:t>
-      </w:r>
-      <w:r>
-        <w:t xml:space="preserve">Following your advice and the Reviewers’ suggestions, we reworked thoroughly the analysis and the text.</w:t>
-      </w:r>
-      <w:r>
-        <w:t xml:space="preserve"> </w:t>
-      </w:r>
-      <w:r>
-        <w:t xml:space="preserve">We would like to point out that this is one of very few manuscripts that characterize activity of the serotonin, kynurenine and catecholamine pathways, i.e. the metabolic system that controls systemic availability of indolamine and catecholamine neurotransmitters in COVID-19</w:t>
-      </w:r>
-      <w:r>
-        <w:t xml:space="preserve"> </w:t>
-      </w:r>
-      <w:r>
-        <w:t xml:space="preserve">(1–6)</w:t>
+        <w:t xml:space="preserve">Overall, we agree that the initial manuscript version was not sufficiently coherent and clear likely because of the involvement of a large team of researchers in the study.</w:t>
+      </w:r>
+      <w:r>
+        <w:t xml:space="preserve"> </w:t>
+      </w:r>
+      <w:r>
+        <w:t xml:space="preserve">Following your advice and the reviewers’ suggestions, we reworked thoroughly the analysis and the text.</w:t>
+      </w:r>
+      <w:r>
+        <w:t xml:space="preserve"> </w:t>
+      </w:r>
+      <w:r>
+        <w:t xml:space="preserve">We would like to point out that this is one of very few manuscripts characterizing activity of the kynurenine and catecholamine pathways in COVID-19</w:t>
+      </w:r>
+      <w:r>
+        <w:t xml:space="preserve"> </w:t>
+      </w:r>
+      <w:r>
+        <w:t xml:space="preserve">(Bizjak et al., 2022; Ceballos et al., 2022; Dewulf et al., 2022; Lionetto et al., 2021; Saito et al., 2022; Santiago-Mujika et al., 2022)</w:t>
       </w:r>
       <w:r>
         <w:t xml:space="preserve">.</w:t>
@@ -279,13 +285,13 @@
         <w:t xml:space="preserve"> </w:t>
       </w:r>
       <w:r>
-        <w:t xml:space="preserve">Importantly, their role in development of symptoms of mental health disorders in COVID-19 patients was proposed</w:t>
-      </w:r>
-      <w:r>
-        <w:t xml:space="preserve"> </w:t>
-      </w:r>
-      <w:r>
-        <w:t xml:space="preserve">(7,8)</w:t>
+        <w:t xml:space="preserve">Importantly, their role in symptoms of mental health disorders in COVID-19 patients has been proposed</w:t>
+      </w:r>
+      <w:r>
+        <w:t xml:space="preserve"> </w:t>
+      </w:r>
+      <w:r>
+        <w:t xml:space="preserve">(Bower et al., 2022; Kucukkarapinar et al., 2022)</w:t>
       </w:r>
       <w:r>
         <w:t xml:space="preserve">.</w:t>
@@ -294,7 +300,7 @@
         <w:t xml:space="preserve"> </w:t>
       </w:r>
       <w:r>
-        <w:t xml:space="preserve">By analysis of two cohorts, we were able to identify key factors affecting activity of those metabolic pathways and investigate their temporal activity profile in acute and sub-acute SARS-CoV-infection and recovery, which adds to novelty of our work.</w:t>
+        <w:t xml:space="preserve">By analyzing two cohorts, we were able to identify key factors affecting the activity of those metabolic pathways and investigate their temporal activity profile in acute and sub-acute SARS-CoV-infection and recovery, which adds to novelty of our work.</w:t>
       </w:r>
     </w:p>
     <w:p>
@@ -302,7 +308,13 @@
         <w:pStyle w:val="TextBody"/>
       </w:pPr>
       <w:r>
-        <w:t xml:space="preserve">We have re-analysed the data to address the reviewers´ issues and have rewritten many parts of the manuscript following the reviewers’ suggestions.</w:t>
+        <w:t xml:space="preserve">We have re-analysed the data to address the reviewers´ concerns and have rewritten many parts of the manuscript following the reviewers’ suggestions while keeping within the word limits of the journal.</w:t>
+      </w:r>
+      <w:r>
+        <w:t xml:space="preserve"> </w:t>
+      </w:r>
+      <w:r>
+        <w:t xml:space="preserve">Despite extensive changes on the manuscript text, the main results remain unaltered.</w:t>
       </w:r>
       <w:r>
         <w:t xml:space="preserve"> </w:t>
@@ -324,7 +336,7 @@
         <w:t xml:space="preserve"> </w:t>
       </w:r>
       <w:r>
-        <w:t xml:space="preserve">and the analysis endpoints in</w:t>
+        <w:t xml:space="preserve">and the analysis endpoints in the</w:t>
       </w:r>
       <w:r>
         <w:t xml:space="preserve"> </w:t>
@@ -353,7 +365,10 @@
         <w:t xml:space="preserve">Results</w:t>
       </w:r>
       <w:r>
-        <w:t xml:space="preserve">.</w:t>
+        <w:t xml:space="preserve"> </w:t>
+      </w:r>
+      <w:r>
+        <w:t xml:space="preserve">sections.</w:t>
       </w:r>
       <w:r>
         <w:t xml:space="preserve"> </w:t>
@@ -365,7 +380,7 @@
         <w:t xml:space="preserve"> </w:t>
       </w:r>
       <w:r>
-        <w:t xml:space="preserve">In brief, we employed the most robust and comprehensive analytic technique, multi-parameter modeling, to identify the most relevant explanatory factors affecting the key metabolites and activity markers of the kynurenine, serotonin and catecholamine pathways.</w:t>
+        <w:t xml:space="preserve">In brief, we employed the most robust and comprehensive analytic technique, multi-parameter modeling, to identify the most relevant explanatory factors affecting the key metabolites and activity markers of the kynurenine pathway, serotonin availability and the catecholamine pathway.</w:t>
       </w:r>
       <w:r>
         <w:t xml:space="preserve"> </w:t>
@@ -377,59 +392,65 @@
         <w:t xml:space="preserve"> </w:t>
       </w:r>
       <w:r>
-        <w:t xml:space="preserve">Following the Reviewer’s suggestion we also keep analysis results in the SIMMUN and INCOV cohort separately for the sake of clarity.</w:t>
-      </w:r>
-      <w:r>
-        <w:t xml:space="preserve"> </w:t>
-      </w:r>
-      <w:r>
-        <w:t xml:space="preserve">Concerning the manuscript text we also improved the preciseness of the language and adapted the</w:t>
-      </w:r>
-      <w:r>
-        <w:t xml:space="preserve"> </w:t>
-      </w:r>
-      <w:r>
-        <w:rPr>
-          <w:bCs/>
-          <w:b/>
-        </w:rPr>
-        <w:t xml:space="preserve">Discussion</w:t>
-      </w:r>
-      <w:r>
-        <w:t xml:space="preserve"> </w:t>
-      </w:r>
-      <w:r>
-        <w:t xml:space="preserve">part.</w:t>
-      </w:r>
-      <w:r>
-        <w:t xml:space="preserve"> </w:t>
-      </w:r>
-      <w:r>
-        <w:t xml:space="preserve">Please see below the point-to-point response for details.</w:t>
-      </w:r>
-      <w:r>
-        <w:t xml:space="preserve"> </w:t>
-      </w:r>
-      <w:r>
-        <w:t xml:space="preserve">Please notice that due to the scale of changes in the text, it was not feasible to mark all changes introduced during revision.</w:t>
-      </w:r>
-      <w:r>
-        <w:t xml:space="preserve"> </w:t>
-      </w:r>
-      <w:r>
-        <w:t xml:space="preserve">The most relevant changes are</w:t>
-      </w:r>
-      <w:r>
-        <w:t xml:space="preserve"> </w:t>
-      </w:r>
-      <w:r>
-        <w:rPr>
-          <w:rStyle w:val="Revision"/>
-        </w:rPr>
-        <w:t xml:space="preserve">highlighted in red</w:t>
-      </w:r>
-      <w:r>
-        <w:t xml:space="preserve">.</w:t>
+        <w:t xml:space="preserve">Following the reviewer’s suggestion we also keep analysis results in the SIMMUN and INCOV cohort separately for the sake of clarity.</w:t>
+      </w:r>
+      <w:r>
+        <w:t xml:space="preserve"> </w:t>
+      </w:r>
+      <w:r>
+        <w:t xml:space="preserve">We have re-arrange and rewritten the Discussion section taking into account the reviewer´s suggestions.</w:t>
+      </w:r>
+    </w:p>
+    <w:p>
+      <w:pPr>
+        <w:pStyle w:val="TextBody"/>
+      </w:pPr>
+      <w:r>
+        <w:t xml:space="preserve">Please see below the point by point response for details.</w:t>
+      </w:r>
+      <w:r>
+        <w:t xml:space="preserve"> </w:t>
+      </w:r>
+      <w:r>
+        <w:t xml:space="preserve">Please notice that due to the scale of changes in the text, it was not feasible to mark the changes introduced during revision.</w:t>
+      </w:r>
+      <w:r>
+        <w:t xml:space="preserve"> </w:t>
+      </w:r>
+      <w:r>
+        <w:t xml:space="preserve">To meet the journals’ requirements concerning the maximal number of tables and figures, we had to eliminate the original figure 1 (model of investigated pathways) and move the scheme of analysis inclusion and strategy flowchart to</w:t>
+      </w:r>
+      <w:r>
+        <w:t xml:space="preserve"> </w:t>
+      </w:r>
+      <w:r>
+        <w:rPr>
+          <w:bCs/>
+          <w:b/>
+        </w:rPr>
+        <w:t xml:space="preserve">Supplementary Material</w:t>
+      </w:r>
+      <w:r>
+        <w:t xml:space="preserve"> </w:t>
+      </w:r>
+      <w:r>
+        <w:t xml:space="preserve">(</w:t>
+      </w:r>
+      <w:r>
+        <w:rPr>
+          <w:bCs/>
+          <w:b/>
+        </w:rPr>
+        <w:t xml:space="preserve">Supplementary Figure S1</w:t>
+      </w:r>
+      <w:r>
+        <w:t xml:space="preserve">).</w:t>
+      </w:r>
+      <w:r>
+        <w:t xml:space="preserve"> </w:t>
+      </w:r>
+      <w:r>
+        <w:t xml:space="preserve">Since this improved flowchart is very helpful for the understanding of our analysis, we would move it back to the main text if we are granted to exceed the maximum figure number upon acceptance.</w:t>
       </w:r>
       <w:r>
         <w:t xml:space="preserve"> </w:t>
@@ -583,7 +604,7 @@
         <w:pStyle w:val="TextBody"/>
       </w:pPr>
       <w:r>
-        <w:t xml:space="preserve">We thank the Reviewer for the careful assessment of our manuscript and valuable feedback which were very helpful in revising our work.</w:t>
+        <w:t xml:space="preserve">We thank the reviewer for the careful assessment of our manuscript and valuable feedback which were very helpful in revising our work.</w:t>
       </w:r>
       <w:r>
         <w:t xml:space="preserve"> </w:t>
@@ -612,7 +633,7 @@
         </w:numPr>
       </w:pPr>
       <w:r>
-        <w:t xml:space="preserve">we unified nomenclature of the metabolic pathways investigated in our manuscript and term them now</w:t>
+        <w:t xml:space="preserve">We unified nomenclature of the metabolic pathways investigated in our manuscript and term them now</w:t>
       </w:r>
       <w:r>
         <w:t xml:space="preserve"> </w:t>
@@ -621,13 +642,16 @@
         <w:t xml:space="preserve">‘</w:t>
       </w:r>
       <w:r>
-        <w:t xml:space="preserve">serotonin pathway</w:t>
+        <w:t xml:space="preserve">kynurenine pathway</w:t>
       </w:r>
       <w:r>
         <w:t xml:space="preserve">’</w:t>
       </w:r>
       <w:r>
-        <w:t xml:space="preserve">,</w:t>
+        <w:t xml:space="preserve"> </w:t>
+      </w:r>
+      <w:r>
+        <w:t xml:space="preserve">and</w:t>
       </w:r>
       <w:r>
         <w:t xml:space="preserve"> </w:t>
@@ -636,7 +660,7 @@
         <w:t xml:space="preserve">‘</w:t>
       </w:r>
       <w:r>
-        <w:t xml:space="preserve">kynurenine pathway</w:t>
+        <w:t xml:space="preserve">catecholamine pathway</w:t>
       </w:r>
       <w:r>
         <w:t xml:space="preserve">’</w:t>
@@ -645,31 +669,13 @@
         <w:t xml:space="preserve"> </w:t>
       </w:r>
       <w:r>
-        <w:t xml:space="preserve">and</w:t>
-      </w:r>
-      <w:r>
-        <w:t xml:space="preserve"> </w:t>
-      </w:r>
-      <w:r>
-        <w:t xml:space="preserve">‘</w:t>
-      </w:r>
-      <w:r>
-        <w:t xml:space="preserve">catecholamine pathway</w:t>
-      </w:r>
-      <w:r>
-        <w:t xml:space="preserve">’</w:t>
-      </w:r>
-      <w:r>
-        <w:t xml:space="preserve"> </w:t>
-      </w:r>
-      <w:r>
         <w:t xml:space="preserve">in line with prominent review articles</w:t>
       </w:r>
       <w:r>
         <w:t xml:space="preserve"> </w:t>
       </w:r>
       <w:r>
-        <w:t xml:space="preserve">(9–11)</w:t>
+        <w:t xml:space="preserve">(Badawy, 2017; Lukić et al., 2022; Meiser et al., 2013)</w:t>
       </w:r>
     </w:p>
     <w:p>
@@ -680,7 +686,7 @@
         </w:numPr>
       </w:pPr>
       <w:r>
-        <w:t xml:space="preserve">we reorganized and rewrote many parts of</w:t>
+        <w:t xml:space="preserve">We reorganized and rewrote many parts of</w:t>
       </w:r>
       <w:r>
         <w:t xml:space="preserve"> </w:t>
@@ -704,7 +710,7 @@
         </w:numPr>
       </w:pPr>
       <w:r>
-        <w:t xml:space="preserve">we also more explicitly and clearly state the</w:t>
+        <w:t xml:space="preserve">We also more explicitly and clearly state the</w:t>
       </w:r>
       <w:r>
         <w:t xml:space="preserve"> </w:t>
@@ -746,7 +752,7 @@
         </w:numPr>
       </w:pPr>
       <w:r>
-        <w:t xml:space="preserve">we included the</w:t>
+        <w:t xml:space="preserve">We included an</w:t>
       </w:r>
       <w:r>
         <w:t xml:space="preserve"> </w:t>
@@ -762,7 +768,7 @@
         <w:t xml:space="preserve"> </w:t>
       </w:r>
       <w:r>
-        <w:t xml:space="preserve">section of</w:t>
+        <w:t xml:space="preserve">section in</w:t>
       </w:r>
       <w:r>
         <w:t xml:space="preserve"> </w:t>
@@ -786,7 +792,7 @@
         </w:numPr>
       </w:pPr>
       <w:r>
-        <w:t xml:space="preserve">we show the analysis strategy for the SIMMUN and INCOV cohort in</w:t>
+        <w:t xml:space="preserve">We show the analysis strategy for the SIMMUN and INCOV cohort in</w:t>
       </w:r>
       <w:r>
         <w:t xml:space="preserve"> </w:t>
@@ -838,7 +844,7 @@
         <w:t xml:space="preserve">S3</w:t>
       </w:r>
       <w:r>
-        <w:t xml:space="preserve">). This makes the results of particular analyses more easily comparable to one another. Additionally, to investigate if and how exclusion of participant affected the SIMMUN cohort characteristic and if it could be regarded as a source of bias, we compared the excluded and analyzed individuals as presented in</w:t>
+        <w:t xml:space="preserve">). This makes the results of particular analyses more easily comparable to one another. Additionally, we compared the excluded and analyzed individuals as presented in</w:t>
       </w:r>
       <w:r>
         <w:t xml:space="preserve"> </w:t>
@@ -958,7 +964,7 @@
         <w:t xml:space="preserve">Results</w:t>
       </w:r>
       <w:r>
-        <w:t xml:space="preserve">, we have now reordered and reformatted it. We now present the results in a</w:t>
+        <w:t xml:space="preserve">, we have now reordered and reformatted this section. We now present the results in a</w:t>
       </w:r>
       <w:r>
         <w:t xml:space="preserve"> </w:t>
@@ -1000,7 +1006,7 @@
         <w:t xml:space="preserve"> </w:t>
       </w:r>
       <w:r>
-        <w:t xml:space="preserve">(12,13)</w:t>
+        <w:t xml:space="preserve">(Hüfner et al., 2023, 2022)</w:t>
       </w:r>
       <w:r>
         <w:t xml:space="preserve">.</w:t>
@@ -1258,13 +1264,13 @@
         <w:pStyle w:val="TextBody"/>
       </w:pPr>
       <w:r>
-        <w:t xml:space="preserve">We agree that the role of the kynurenine pathway metabolites as well as systemic, i.e. peripheral availability of tryptophan, serotonin and dopamine in mental health are controversial, not sufficiently supported by direct experimental evidence and definitely needs a critical view on the topic</w:t>
-      </w:r>
-      <w:r>
-        <w:t xml:space="preserve"> </w:t>
-      </w:r>
-      <w:r>
-        <w:t xml:space="preserve">(14–17)</w:t>
+        <w:t xml:space="preserve">We agree that the role of systemic, i.e. peripheral availability of serotonin as well as its association with kynurenine pathway activity in mental health are controversial, and definitely warrants a critical discussion</w:t>
+      </w:r>
+      <w:r>
+        <w:t xml:space="preserve"> </w:t>
+      </w:r>
+      <w:r>
+        <w:t xml:space="preserve">(Brown et al., 2021; Goldstein et al., 1999; Marx et al., 2020; Moncrieff et al., 2022)</w:t>
       </w:r>
       <w:r>
         <w:t xml:space="preserve">.</w:t>
@@ -1273,13 +1279,19 @@
         <w:t xml:space="preserve"> </w:t>
       </w:r>
       <w:r>
-        <w:t xml:space="preserve">We find that one of the many challenges is that many mechanistic studies are done in the animal model, making the transfer to the human situation questionable</w:t>
-      </w:r>
-      <w:r>
-        <w:t xml:space="preserve"> </w:t>
-      </w:r>
-      <w:r>
-        <w:t xml:space="preserve">(15)</w:t>
+        <w:t xml:space="preserve">We have tried to give a more balanced view on the topic in the revised Introduction and Discussion sections, taking the reviewer´s concerns and suggestions into account.</w:t>
+      </w:r>
+      <w:r>
+        <w:t xml:space="preserve"> </w:t>
+      </w:r>
+      <w:r>
+        <w:t xml:space="preserve">On one hand, we find that one of the many challenges is that many mechanistic studies are done in animal models and their significance for humans is not well documented</w:t>
+      </w:r>
+      <w:r>
+        <w:t xml:space="preserve"> </w:t>
+      </w:r>
+      <w:r>
+        <w:t xml:space="preserve">(Brown et al., 2021)</w:t>
       </w:r>
       <w:r>
         <w:t xml:space="preserve">.</w:t>
@@ -1288,34 +1300,43 @@
         <w:t xml:space="preserve"> </w:t>
       </w:r>
       <w:r>
-        <w:t xml:space="preserve">On the other hand human studies are quite equivocal and, while there are influential theoretical manuscripts on the issue, surprisingly few original research has been published so far</w:t>
-      </w:r>
-      <w:r>
-        <w:t xml:space="preserve"> </w:t>
-      </w:r>
-      <w:r>
-        <w:t xml:space="preserve">(15)</w:t>
+        <w:t xml:space="preserve">On the other hand, human studies are quite equivocal and, while there are influential theoretical manuscripts on the issue, surprisingly few original research has been published so far</w:t>
+      </w:r>
+      <w:r>
+        <w:t xml:space="preserve"> </w:t>
+      </w:r>
+      <w:r>
+        <w:t xml:space="preserve">(Brown et al., 2021)</w:t>
       </w:r>
       <w:r>
         <w:t xml:space="preserve">.</w:t>
       </w:r>
-      <w:r>
-        <w:t xml:space="preserve"> </w:t>
-      </w:r>
-      <w:r>
-        <w:t xml:space="preserve">To address you issue, we decided to give a more balanced view on the serotonin, kynurenine, catecholamine pathways and their role in mental health while still keeping the text relatively compact.</w:t>
-      </w:r>
-      <w:r>
-        <w:t xml:space="preserve"> </w:t>
-      </w:r>
-      <w:r>
-        <w:t xml:space="preserve">We now give a more clear, but short introduction to there three biochemical pathways in the introduction section.</w:t>
-      </w:r>
-      <w:r>
-        <w:t xml:space="preserve"> </w:t>
-      </w:r>
-      <w:r>
-        <w:t xml:space="preserve">We provide an ample discussion of the possible role of these pathways in linking mental health and physical conditions.</w:t>
+    </w:p>
+    <w:p>
+      <w:pPr>
+        <w:pStyle w:val="TextBody"/>
+      </w:pPr>
+      <w:r>
+        <w:t xml:space="preserve">We now give a more clear, but short introduction to the biochemical pathways in</w:t>
+      </w:r>
+      <w:r>
+        <w:t xml:space="preserve"> </w:t>
+      </w:r>
+      <w:r>
+        <w:rPr>
+          <w:bCs/>
+          <w:b/>
+        </w:rPr>
+        <w:t xml:space="preserve">Introduction</w:t>
+      </w:r>
+      <w:r>
+        <w:t xml:space="preserve">.</w:t>
+      </w:r>
+      <w:r>
+        <w:t xml:space="preserve"> </w:t>
+      </w:r>
+      <w:r>
+        <w:t xml:space="preserve">We provide critical discussion of the possible role of these pathways in linking mental and physical health.</w:t>
       </w:r>
       <w:r>
         <w:t xml:space="preserve"> </w:t>
@@ -1353,13 +1374,13 @@
         <w:t xml:space="preserve"> </w:t>
       </w:r>
       <w:r>
-        <w:t xml:space="preserve">we comment on controversy over the role of systemic serotonin, kynurenine or catecholamine pathway in depression and other psychiatric disorders</w:t>
-      </w:r>
-      <w:r>
-        <w:t xml:space="preserve"> </w:t>
-      </w:r>
-      <w:r>
-        <w:t xml:space="preserve">(14–18)</w:t>
+        <w:t xml:space="preserve">we comment on the controversy over systemic serotonin availability as well as kynurenine and catecholamine pathway in depression and other mental disorders</w:t>
+      </w:r>
+      <w:r>
+        <w:t xml:space="preserve"> </w:t>
+      </w:r>
+      <w:r>
+        <w:t xml:space="preserve">(Brown et al., 2021; Goldstein et al., 1999; Marx et al., 2020; Moncrieff et al., 2022; Schwarcz et al., 2012)</w:t>
       </w:r>
       <w:r>
         <w:t xml:space="preserve">.</w:t>
@@ -1370,73 +1391,19 @@
         <w:pStyle w:val="TextBody"/>
       </w:pPr>
       <w:r>
-        <w:t xml:space="preserve">Additionally, to address the question how TRP levels may affect systemic serotonin pathway activity in COVID-19 patients, we modeled circulating serotonin levels in the INCOV cohort</w:t>
-      </w:r>
-      <w:r>
-        <w:t xml:space="preserve"> </w:t>
-      </w:r>
-      <w:r>
-        <w:t xml:space="preserve">(19)</w:t>
-      </w:r>
-      <w:r>
-        <w:t xml:space="preserve"> </w:t>
-      </w:r>
-      <w:r>
-        <w:t xml:space="preserve">as a function of its precursors and competitor metabolites (TRP, KYN, QUIN), timepoint of SARS-CoV-2 infection, inflammatory cytokines and age.</w:t>
-      </w:r>
-      <w:r>
-        <w:t xml:space="preserve"> </w:t>
-      </w:r>
-      <w:r>
-        <w:t xml:space="preserve">As presented in</w:t>
-      </w:r>
-      <w:r>
-        <w:t xml:space="preserve"> </w:t>
-      </w:r>
-      <w:r>
-        <w:rPr>
-          <w:bCs/>
-          <w:b/>
-        </w:rPr>
-        <w:t xml:space="preserve">Figure 2</w:t>
-      </w:r>
-      <w:r>
-        <w:t xml:space="preserve">, we could indeed find a significant positive association of plasma TRP and serotonin in multi-parameter modeling, which is expected to be independent of age, inflammation and infection time course.</w:t>
-      </w:r>
-      <w:r>
-        <w:t xml:space="preserve"> </w:t>
-      </w:r>
-      <w:r>
-        <w:t xml:space="preserve">In a more detailed correlation and network analysis of the INCOV dataset (</w:t>
-      </w:r>
-      <w:r>
-        <w:rPr>
-          <w:bCs/>
-          <w:b/>
-        </w:rPr>
-        <w:t xml:space="preserve">Figure 4A</w:t>
-      </w:r>
-      <w:r>
-        <w:t xml:space="preserve">,</w:t>
-      </w:r>
-      <w:r>
-        <w:t xml:space="preserve"> </w:t>
-      </w:r>
-      <w:r>
-        <w:rPr>
-          <w:bCs/>
-          <w:b/>
-        </w:rPr>
-        <w:t xml:space="preserve">Supplementary Figure S6</w:t>
-      </w:r>
-      <w:r>
-        <w:t xml:space="preserve">), we could observe significant, weak-to-moderate strength correlation of circulating serotonin and TRP levels in acute and sub-acute infection.</w:t>
-      </w:r>
-      <w:r>
-        <w:t xml:space="preserve"> </w:t>
-      </w:r>
-      <w:r>
-        <w:t xml:space="preserve">This suggests that systemic serotonin synthesis may be limited by blood TRP availability to some extent during SARS-CoV-2-dependent inflammation, which was characterized by lowered plasma TRP concentration and elevated KYN levels.</w:t>
+        <w:t xml:space="preserve">Additionally, to address the question whether TRP levels are associated with systemic serotonin availability in SARS-CoV-2 infection, we modeled circulating serotonin levels in the INCOV cohort</w:t>
+      </w:r>
+      <w:r>
+        <w:t xml:space="preserve"> </w:t>
+      </w:r>
+      <w:r>
+        <w:t xml:space="preserve">(Su et al., 2022)</w:t>
+      </w:r>
+      <w:r>
+        <w:t xml:space="preserve"> </w:t>
+      </w:r>
+      <w:r>
+        <w:t xml:space="preserve">as a function of its precursor and competitor metabolites (TRP, KYN, QUIN), timepoint of SARS-CoV-2 infection, inflammatory cytokines and age. As presented in Figure 2, we found a significant positive association of plasma TRP and serotonin in multi-parameter modeling, which is expected to be independent of age, inflammation and infection timepoints. In a more detailed correlation and network analysis of the INCOV dataset (Figure 4A, Supplementary Figure S6), we observed significant, weak-to-moderate strength correlation of circulating serotonin and TRP levels in acute and sub-acute infection.</w:t>
       </w:r>
     </w:p>
     <w:bookmarkEnd w:id="24"/>
@@ -1509,7 +1476,7 @@
         <w:t xml:space="preserve"> </w:t>
       </w:r>
       <w:r>
-        <w:t xml:space="preserve">In the revised manuscript, we formulate the aims, and define outcomes and explanatory factors.</w:t>
+        <w:t xml:space="preserve">In the revised manuscript, we rephrased the aims, and define outcomes and explanatory factors.</w:t>
       </w:r>
       <w:r>
         <w:t xml:space="preserve"> </w:t>
@@ -1603,12 +1570,6 @@
         <w:pStyle w:val="TextBody"/>
       </w:pPr>
       <w:r>
-        <w:t xml:space="preserve">We agree with the Reviewer that the INCOV cohort deserves a more thorough description.</w:t>
-      </w:r>
-      <w:r>
-        <w:t xml:space="preserve"> </w:t>
-      </w:r>
-      <w:r>
         <w:t xml:space="preserve">We included short methodological information of the INCOV cohort in</w:t>
       </w:r>
       <w:r>
@@ -1619,13 +1580,26 @@
           <w:bCs/>
           <w:b/>
         </w:rPr>
-        <w:t xml:space="preserve">Methods/Procedures</w:t>
-      </w:r>
-      <w:r>
-        <w:t xml:space="preserve"> </w:t>
-      </w:r>
-      <w:r>
-        <w:t xml:space="preserve">and</w:t>
+        <w:t xml:space="preserve">Methods</w:t>
+      </w:r>
+      <w:r>
+        <w:t xml:space="preserve"> </w:t>
+      </w:r>
+      <w:r>
+        <w:t xml:space="preserve">(subsection</w:t>
+      </w:r>
+      <w:r>
+        <w:t xml:space="preserve"> </w:t>
+      </w:r>
+      <w:r>
+        <w:rPr>
+          <w:bCs/>
+          <w:b/>
+        </w:rPr>
+        <w:t xml:space="preserve">Procedures</w:t>
+      </w:r>
+      <w:r>
+        <w:t xml:space="preserve">) and in</w:t>
       </w:r>
       <w:r>
         <w:t xml:space="preserve"> </w:t>
@@ -1641,7 +1615,7 @@
         <w:t xml:space="preserve"> </w:t>
       </w:r>
       <w:r>
-        <w:t xml:space="preserve">(19,20)</w:t>
+        <w:t xml:space="preserve">(Su et al., 2022, 2020)</w:t>
       </w:r>
       <w:r>
         <w:t xml:space="preserve">.</w:t>
@@ -1699,7 +1673,7 @@
         <w:pStyle w:val="TextBody"/>
       </w:pPr>
       <w:r>
-        <w:t xml:space="preserve">We provide now these information in</w:t>
+        <w:t xml:space="preserve">We provide this information in</w:t>
       </w:r>
       <w:r>
         <w:t xml:space="preserve"> </w:t>
@@ -1826,10 +1800,26 @@
           <w:bCs/>
           <w:b/>
         </w:rPr>
-        <w:t xml:space="preserve">Methods/Procedures</w:t>
-      </w:r>
-      <w:r>
-        <w:t xml:space="preserve">, values beyond or at their detection limits were substituted with the lower or upper detection limit.</w:t>
+        <w:t xml:space="preserve">Methods</w:t>
+      </w:r>
+      <w:r>
+        <w:t xml:space="preserve"> </w:t>
+      </w:r>
+      <w:r>
+        <w:t xml:space="preserve">(subsection</w:t>
+      </w:r>
+      <w:r>
+        <w:t xml:space="preserve"> </w:t>
+      </w:r>
+      <w:r>
+        <w:rPr>
+          <w:bCs/>
+          <w:b/>
+        </w:rPr>
+        <w:t xml:space="preserve">Procedures</w:t>
+      </w:r>
+      <w:r>
+        <w:t xml:space="preserve">), values beyond or at their detection limits were substituted with the lower or upper detection limit.</w:t>
       </w:r>
       <w:r>
         <w:t xml:space="preserve"> </w:t>
@@ -2071,7 +2061,7 @@
         <w:t xml:space="preserve"> </w:t>
       </w:r>
       <w:r>
-        <w:t xml:space="preserve">(21,22)</w:t>
+        <w:t xml:space="preserve">(Huber, 2011; Ripley, 2022)</w:t>
       </w:r>
       <w:r>
         <w:t xml:space="preserve"> </w:t>
@@ -2133,7 +2123,7 @@
         <w:t xml:space="preserve"> </w:t>
       </w:r>
       <w:r>
-        <w:t xml:space="preserve">(23)</w:t>
+        <w:t xml:space="preserve">(Benjamini and Hochberg, 1995)</w:t>
       </w:r>
       <w:r>
         <w:t xml:space="preserve">.</w:t>
@@ -2185,7 +2175,7 @@
         <w:t xml:space="preserve"> </w:t>
       </w:r>
       <w:r>
-        <w:t xml:space="preserve">(24,25)</w:t>
+        <w:t xml:space="preserve">(Bjelland et al., 2002; Zigmond and Snaith, 1983)</w:t>
       </w:r>
       <w:r>
         <w:t xml:space="preserve"> </w:t>
@@ -2241,7 +2231,7 @@
         <w:t xml:space="preserve"> </w:t>
       </w:r>
       <w:r>
-        <w:t xml:space="preserve">(26,27)</w:t>
+        <w:t xml:space="preserve">(McDonald, 1999; Revelle, 2015)</w:t>
       </w:r>
       <w:r>
         <w:t xml:space="preserve">.</w:t>
@@ -2414,7 +2404,7 @@
         <w:pStyle w:val="TextBody"/>
       </w:pPr>
       <w:r>
-        <w:t xml:space="preserve">We concur with the Reviewer, that a comparison between the cohorts is useful for interpretation of the results.</w:t>
+        <w:t xml:space="preserve">We concur with the reviewer, that a comparison between the cohorts is useful for interpretation of the results.</w:t>
       </w:r>
       <w:r>
         <w:t xml:space="preserve"> </w:t>
@@ -2498,7 +2488,7 @@
         <w:t xml:space="preserve"> </w:t>
       </w:r>
       <w:r>
-        <w:t xml:space="preserve">(28)</w:t>
+        <w:t xml:space="preserve">(Cohen, 2013)</w:t>
       </w:r>
       <w:r>
         <w:t xml:space="preserve"> </w:t>
@@ -2625,6 +2615,12 @@
       <w:r>
         <w:t xml:space="preserve">, since they depend on the number of complete observations and hence do not deliver reliable information on the effect size.</w:t>
       </w:r>
+      <w:r>
+        <w:t xml:space="preserve"> </w:t>
+      </w:r>
+      <w:r>
+        <w:t xml:space="preserve">Instead we present p values and effect size statistics in plots and tables.</w:t>
+      </w:r>
     </w:p>
     <w:bookmarkEnd w:id="34"/>
     <w:bookmarkStart w:id="35" w:name="issue-12"/>
@@ -2907,20 +2903,7 @@
         <w:t xml:space="preserve"> </w:t>
       </w:r>
       <w:r>
-        <w:t xml:space="preserve">section, we abstained from using subheadings; such format is also not common in original research manuscripts in</w:t>
-      </w:r>
-      <w:r>
-        <w:t xml:space="preserve"> </w:t>
-      </w:r>
-      <w:r>
-        <w:rPr>
-          <w:iCs/>
-          <w:i/>
-        </w:rPr>
-        <w:t xml:space="preserve">Psychoneuroendocrinology</w:t>
-      </w:r>
-      <w:r>
-        <w:t xml:space="preserve">.</w:t>
+        <w:t xml:space="preserve">section, we did not included subheadings.</w:t>
       </w:r>
       <w:r>
         <w:t xml:space="preserve"> </w:t>
@@ -2948,7 +2931,7 @@
         <w:t xml:space="preserve"> </w:t>
       </w:r>
       <w:r>
-        <w:t xml:space="preserve">In turn, we employ subheadings in</w:t>
+        <w:t xml:space="preserve">We now included subheadings in</w:t>
       </w:r>
       <w:r>
         <w:t xml:space="preserve"> </w:t>
@@ -3006,25 +2989,6 @@
       <w:r>
         <w:t xml:space="preserve">Thanks for the attentive assessment, this misleading wording was removed.</w:t>
       </w:r>
-      <w:r>
-        <w:t xml:space="preserve"> </w:t>
-      </w:r>
-      <w:r>
-        <w:t xml:space="preserve">Please refer to the metabolic pathway nomenclature in</w:t>
-      </w:r>
-      <w:r>
-        <w:t xml:space="preserve"> </w:t>
-      </w:r>
-      <w:r>
-        <w:rPr>
-          <w:bCs/>
-          <w:b/>
-        </w:rPr>
-        <w:t xml:space="preserve">Issue 1</w:t>
-      </w:r>
-      <w:r>
-        <w:t xml:space="preserve">.</w:t>
-      </w:r>
     </w:p>
     <w:bookmarkEnd w:id="38"/>
     <w:bookmarkStart w:id="39" w:name="issue-16"/>
@@ -3316,13 +3280,13 @@
           <w:bCs/>
           <w:b/>
         </w:rPr>
-        <w:t xml:space="preserve">Methods/Procedures</w:t>
-      </w:r>
-      <w:r>
-        <w:t xml:space="preserve"> </w:t>
-      </w:r>
-      <w:r>
-        <w:t xml:space="preserve">and</w:t>
+        <w:t xml:space="preserve">Methods</w:t>
+      </w:r>
+      <w:r>
+        <w:t xml:space="preserve"> </w:t>
+      </w:r>
+      <w:r>
+        <w:t xml:space="preserve">(subsection Procedures) and</w:t>
       </w:r>
       <w:r>
         <w:t xml:space="preserve"> </w:t>
@@ -3335,7 +3299,13 @@
         <w:t xml:space="preserve">Supplementary Methods</w:t>
       </w:r>
       <w:r>
-        <w:t xml:space="preserve">. Unfortunately, the incompatibility of designs and datasets of these two cohorts hindered us from developing a comprehensive model in one cohort and direct validation in the outer (canonical training - test setup).</w:t>
+        <w:t xml:space="preserve">.</w:t>
+      </w:r>
+      <w:r>
+        <w:t xml:space="preserve"> </w:t>
+      </w:r>
+      <w:r>
+        <w:t xml:space="preserve">Unfortunately, data incompatibilities of the two cohorts hindered us from analyzing them in one comprehensive model with direct validation in the other (canonical training - test setup).</w:t>
       </w:r>
       <w:r>
         <w:t xml:space="preserve"> </w:t>
@@ -3720,7 +3690,7 @@
         <w:t xml:space="preserve"> </w:t>
       </w:r>
       <w:r>
-        <w:t xml:space="preserve">were reorganized and rewritten as suggested by Reviewer 2 (</w:t>
+        <w:t xml:space="preserve">were reorganized and rewritten as suggested by reviewer 2 (</w:t>
       </w:r>
       <w:r>
         <w:rPr>
@@ -3736,13 +3706,13 @@
         <w:t xml:space="preserve"> </w:t>
       </w:r>
       <w:r>
-        <w:t xml:space="preserve">We hope that you agree with the structure proposed by the other Reviewer which we have now followed.</w:t>
-      </w:r>
-      <w:r>
-        <w:t xml:space="preserve"> </w:t>
-      </w:r>
-      <w:r>
-        <w:t xml:space="preserve">We have also included new references to back out results.</w:t>
+        <w:t xml:space="preserve">We hope that you agree with the structure proposed by the other reviewer which we have now followed.</w:t>
+      </w:r>
+      <w:r>
+        <w:t xml:space="preserve"> </w:t>
+      </w:r>
+      <w:r>
+        <w:t xml:space="preserve">We have also included new references to back and critically interpret our results.</w:t>
       </w:r>
       <w:r>
         <w:t xml:space="preserve"> </w:t>
@@ -3891,7 +3861,7 @@
         <w:t xml:space="preserve"> </w:t>
       </w:r>
       <w:r>
-        <w:t xml:space="preserve">(29–32)</w:t>
+        <w:t xml:space="preserve">(Capuron et al., 2011; Geisler et al., 2013; Neurauter et al., 2008; Vancassel et al., 2018)</w:t>
       </w:r>
       <w:r>
         <w:t xml:space="preserve">.</w:t>
@@ -3973,13 +3943,7 @@
         <w:pStyle w:val="TextBody"/>
       </w:pPr>
       <w:r>
-        <w:t xml:space="preserve">We apologize, this is really misleading and was reworded.</w:t>
-      </w:r>
-      <w:r>
-        <w:t xml:space="preserve"> </w:t>
-      </w:r>
-      <w:r>
-        <w:t xml:space="preserve">We meant levels of inflammatory markers in SARS-CoV-2-uninfected individuals, which we state now explicitly.</w:t>
+        <w:t xml:space="preserve">We apologize, this phrase was removed.</w:t>
       </w:r>
     </w:p>
     <w:bookmarkEnd w:id="48"/>
@@ -4801,7 +4765,7 @@
         <w:pStyle w:val="TextBody"/>
       </w:pPr>
       <w:r>
-        <w:t xml:space="preserve">We concur with the Reviewer’s view, that visualization of trends for monotone associations is problematic.</w:t>
+        <w:t xml:space="preserve">We concur with the reviewer’s view, that visualization of trends for monotone associations is problematic.</w:t>
       </w:r>
       <w:r>
         <w:t xml:space="preserve"> </w:t>
@@ -4819,7 +4783,7 @@
         <w:t xml:space="preserve"> </w:t>
       </w:r>
       <w:r>
-        <w:t xml:space="preserve">(33,34)</w:t>
+        <w:t xml:space="preserve">(Briatte et al., 2021; Csardi and Nepusz, 2006)</w:t>
       </w:r>
       <w:r>
         <w:t xml:space="preserve">.</w:t>
@@ -4926,13 +4890,13 @@
         <w:pStyle w:val="TextBody"/>
       </w:pPr>
       <w:r>
-        <w:t xml:space="preserve">We thank the Reviewer for appreciation of out text and the constructive feedback.</w:t>
-      </w:r>
-      <w:r>
-        <w:t xml:space="preserve"> </w:t>
-      </w:r>
-      <w:r>
-        <w:t xml:space="preserve">Weaknesses in structure of the analyses were already pointed out by the Reviewer 1.</w:t>
+        <w:t xml:space="preserve">We thank the reviewer for appreciation of out text and the constructive feedback.</w:t>
+      </w:r>
+      <w:r>
+        <w:t xml:space="preserve"> </w:t>
+      </w:r>
+      <w:r>
+        <w:t xml:space="preserve">Weaknesses in structure of the analyses were already pointed out by the reviewer 1.</w:t>
       </w:r>
       <w:r>
         <w:t xml:space="preserve"> </w:t>
@@ -5233,7 +5197,7 @@
         <w:pStyle w:val="TextBody"/>
       </w:pPr>
       <w:r>
-        <w:t xml:space="preserve">As also pointed out by Reviewer 1, the last paragraph of</w:t>
+        <w:t xml:space="preserve">As also pointed out by reviewer 1, the last paragraph of</w:t>
       </w:r>
       <w:r>
         <w:t xml:space="preserve"> </w:t>
@@ -5268,7 +5232,7 @@
         <w:t xml:space="preserve">Introduction</w:t>
       </w:r>
       <w:r>
-        <w:t xml:space="preserve">, we present now the</w:t>
+        <w:t xml:space="preserve">, we now present the</w:t>
       </w:r>
       <w:r>
         <w:t xml:space="preserve"> </w:t>
@@ -5283,25 +5247,22 @@
         <w:t xml:space="preserve">’</w:t>
       </w:r>
       <w:r>
-        <w:t xml:space="preserve">, which is the still incompletely characterized effect of SARS-CoV-2 infection on metabolic pathways determining systemic availability of serotonin and dopamine.</w:t>
-      </w:r>
-      <w:r>
-        <w:t xml:space="preserve"> </w:t>
-      </w:r>
-      <w:r>
-        <w:t xml:space="preserve">We also state the aim of our analysis, which was characterization of factors affecting the serotonin, kynurenine and catecholamine pathway activity during SARS-CoV-2 infection and recovery.</w:t>
-      </w:r>
-      <w:r>
-        <w:t xml:space="preserve"> </w:t>
-      </w:r>
-      <w:r>
-        <w:t xml:space="preserve">Our study did not have a fully exploratory character, since the candidate explanatory factors: age, sex, body mass index, mental and somatic conditions, smoking and alcohol, depression, anxiety, stress and inflammation have already been described to affect serotonin and dopamine metabolism in previous research, also from our own research consortium</w:t>
-      </w:r>
-      <w:r>
-        <w:t xml:space="preserve"> </w:t>
-      </w:r>
-      <w:r>
-        <w:t xml:space="preserve">(35–38)</w:t>
+        <w:t xml:space="preserve"> </w:t>
+      </w:r>
+      <w:r>
+        <w:t xml:space="preserve">and the specific aim of our analysis.</w:t>
+      </w:r>
+      <w:r>
+        <w:t xml:space="preserve"> </w:t>
+      </w:r>
+      <w:r>
+        <w:t xml:space="preserve">Our study did not have a fully exploratory character, since the candidate explanatory factors: age, sex, body mass index, mental and physical disorders, smoking and alcohol consumption, depression, anxiety, mental stress and inflammation have already been described to be associated with serotonin availability, and kynurenine and catecholamine pathway activity in previous research, also from our own research consortium</w:t>
+      </w:r>
+      <w:r>
+        <w:t xml:space="preserve"> </w:t>
+      </w:r>
+      <w:r>
+        <w:t xml:space="preserve">(Hüfner et al., 2021, 2020, 2019; Hüfner et al., 2015)</w:t>
       </w:r>
       <w:r>
         <w:t xml:space="preserve">.</w:t>
@@ -5404,58 +5365,7 @@
         <w:pStyle w:val="TextBody"/>
       </w:pPr>
       <w:r>
-        <w:t xml:space="preserve">This was reworded in the revised version, we utilize</w:t>
-      </w:r>
-      <w:r>
-        <w:t xml:space="preserve"> </w:t>
-      </w:r>
-      <w:r>
-        <w:t xml:space="preserve">‘</w:t>
-      </w:r>
-      <w:r>
-        <w:t xml:space="preserve">catabolism</w:t>
-      </w:r>
-      <w:r>
-        <w:t xml:space="preserve">’</w:t>
-      </w:r>
-      <w:r>
-        <w:t xml:space="preserve">,</w:t>
-      </w:r>
-      <w:r>
-        <w:t xml:space="preserve"> </w:t>
-      </w:r>
-      <w:r>
-        <w:t xml:space="preserve">‘</w:t>
-      </w:r>
-      <w:r>
-        <w:t xml:space="preserve">breakdown</w:t>
-      </w:r>
-      <w:r>
-        <w:t xml:space="preserve">’</w:t>
-      </w:r>
-      <w:r>
-        <w:t xml:space="preserve"> </w:t>
-      </w:r>
-      <w:r>
-        <w:t xml:space="preserve">or</w:t>
-      </w:r>
-      <w:r>
-        <w:t xml:space="preserve"> </w:t>
-      </w:r>
-      <w:r>
-        <w:t xml:space="preserve">‘</w:t>
-      </w:r>
-      <w:r>
-        <w:t xml:space="preserve">conversion</w:t>
-      </w:r>
-      <w:r>
-        <w:t xml:space="preserve">’</w:t>
-      </w:r>
-      <w:r>
-        <w:t xml:space="preserve"> </w:t>
-      </w:r>
-      <w:r>
-        <w:t xml:space="preserve">instead.</w:t>
+        <w:t xml:space="preserve">This was reworded in the revised manuscript.</w:t>
       </w:r>
     </w:p>
     <w:bookmarkEnd w:id="60"/>
@@ -5643,7 +5553,7 @@
         <w:t xml:space="preserve"> </w:t>
       </w:r>
       <w:r>
-        <w:t xml:space="preserve">Following your suggestion, we term</w:t>
+        <w:t xml:space="preserve">Following your suggestion, we use the terms</w:t>
       </w:r>
       <w:r>
         <w:t xml:space="preserve"> </w:t>
@@ -5652,10 +5562,16 @@
         <w:t xml:space="preserve">‘</w:t>
       </w:r>
       <w:r>
-        <w:t xml:space="preserve">somatic conditions</w:t>
+        <w:t xml:space="preserve">mental disorders</w:t>
       </w:r>
       <w:r>
         <w:t xml:space="preserve">’</w:t>
+      </w:r>
+      <w:r>
+        <w:t xml:space="preserve"> </w:t>
+      </w:r>
+      <w:r>
+        <w:t xml:space="preserve">and</w:t>
       </w:r>
       <w:r>
         <w:t xml:space="preserve"> </w:t>
@@ -5714,7 +5630,7 @@
         <w:pStyle w:val="TextBody"/>
       </w:pPr>
       <w:r>
-        <w:t xml:space="preserve">We thank the Reviewer for this specific suggestion on the discussion section which we have gratefully taken up and rewritten large parts of</w:t>
+        <w:t xml:space="preserve">We thank the reviewer for this specific suggestion on the discussion section which we have gratefully taken up and rewritten large parts of</w:t>
       </w:r>
       <w:r>
         <w:t xml:space="preserve"> </w:t>
@@ -5752,7 +5668,7 @@
         </w:numPr>
       </w:pPr>
       <w:r>
-        <w:t xml:space="preserve">Effects of inflammation and infection, including SARS-CoV-2, on the serotonin and kynurenine pathways, and systemic levels of serotonin</w:t>
+        <w:t xml:space="preserve">Effects of inflammation and infection, including SARS-CoV-2, on the kynurenine pathway as well as systemic levels of serotonin</w:t>
       </w:r>
     </w:p>
     <w:p>
@@ -5774,7 +5690,7 @@
         </w:numPr>
       </w:pPr>
       <w:r>
-        <w:t xml:space="preserve">Mutual effects of mental health-related factors (e.g. depression, anxiety and mental stress) on activity of the serotonin, kynurenine and catecholamine pathways, and systemic serotonin and dopamine availability. Here we also underline that evidence for effects of peripheral serotonin, kynurenine and catecholamine pathways is limited and based in many cases on clinical association of psychiatric disorders with blood levels of the neurotransmitters, their precursors or competitor pathway products.</w:t>
+        <w:t xml:space="preserve">Mutual effects of mental health-related factors (e.g. depression, anxiety and mental stress) on activity of the kynurenine and catecholamine pathways, and systemic serotonin and dopamine availability. We provided a balanced and critical discussion of the evidence here.</w:t>
       </w:r>
     </w:p>
     <w:bookmarkEnd w:id="63"/>
@@ -5858,7 +5774,7 @@
         <w:pStyle w:val="TextBody"/>
       </w:pPr>
       <w:r>
-        <w:t xml:space="preserve">We thank the Reviewer for appreciation of our manuscript and the valuable feedback.</w:t>
+        <w:t xml:space="preserve">We thank the reviewer for appreciation of our manuscript and the valuable feedback.</w:t>
       </w:r>
     </w:p>
     <w:bookmarkEnd w:id="66"/>
@@ -5923,13 +5839,13 @@
         <w:pStyle w:val="TextBody"/>
       </w:pPr>
       <w:r>
-        <w:t xml:space="preserve">We absolutely agree with the Reviewer.</w:t>
-      </w:r>
-      <w:r>
-        <w:t xml:space="preserve"> </w:t>
-      </w:r>
-      <w:r>
-        <w:t xml:space="preserve">To clarify that, we use consistently the terms</w:t>
+        <w:t xml:space="preserve">We absolutely agree with the reviewer.</w:t>
+      </w:r>
+      <w:r>
+        <w:t xml:space="preserve"> </w:t>
+      </w:r>
+      <w:r>
+        <w:t xml:space="preserve">We now consistently use the terms</w:t>
       </w:r>
       <w:r>
         <w:t xml:space="preserve"> </w:t>
@@ -5938,7 +5854,7 @@
         <w:t xml:space="preserve">‘</w:t>
       </w:r>
       <w:r>
-        <w:t xml:space="preserve">serotonin pathway</w:t>
+        <w:t xml:space="preserve">serotonin</w:t>
       </w:r>
       <w:r>
         <w:t xml:space="preserve">’</w:t>
@@ -5962,7 +5878,7 @@
         <w:t xml:space="preserve"> </w:t>
       </w:r>
       <w:r>
-        <w:t xml:space="preserve">and</w:t>
+        <w:t xml:space="preserve">(TRP, KYN, QUIN) and</w:t>
       </w:r>
       <w:r>
         <w:t xml:space="preserve"> </w:t>
@@ -5980,7 +5896,7 @@
         <w:t xml:space="preserve"> </w:t>
       </w:r>
       <w:r>
-        <w:t xml:space="preserve">in the revised manuscript.</w:t>
+        <w:t xml:space="preserve">(PHE, TYR, dopamine sulfate) in the revised manuscript.</w:t>
       </w:r>
     </w:p>
     <w:bookmarkEnd w:id="67"/>
@@ -6044,13 +5960,13 @@
         <w:t xml:space="preserve">38</w:t>
       </w:r>
       <w:r>
-        <w:t xml:space="preserve">, we present the results in cohort-wise manner, for the sake of better readability.</w:t>
-      </w:r>
-      <w:r>
-        <w:t xml:space="preserve"> </w:t>
-      </w:r>
-      <w:r>
-        <w:t xml:space="preserve">We also included the analysis strategy scheme in</w:t>
+        <w:t xml:space="preserve">, we present the results in cohort-wise manner, for the sake of clarity.</w:t>
+      </w:r>
+      <w:r>
+        <w:t xml:space="preserve"> </w:t>
+      </w:r>
+      <w:r>
+        <w:t xml:space="preserve">We also included the analysis strategy scheme as</w:t>
       </w:r>
       <w:r>
         <w:t xml:space="preserve"> </w:t>
@@ -6064,6 +5980,12 @@
       </w:r>
       <w:r>
         <w:t xml:space="preserve">.</w:t>
+      </w:r>
+      <w:r>
+        <w:t xml:space="preserve"> </w:t>
+      </w:r>
+      <w:r>
+        <w:t xml:space="preserve">Unfortunately we had already reached the maximum figure number allowed so that this could not be included into the main text.</w:t>
       </w:r>
     </w:p>
     <w:bookmarkEnd w:id="68"/>
@@ -6143,7 +6065,7 @@
         <w:t xml:space="preserve"> </w:t>
       </w:r>
       <w:r>
-        <w:t xml:space="preserve">(14–16,39–41)</w:t>
+        <w:t xml:space="preserve">(Brown et al., 2021; Fellendorf et al., 2022; Hunt et al., 2020; Maes et al., 2012; Marx et al., 2020; Moncrieff et al., 2022)</w:t>
       </w:r>
       <w:r>
         <w:t xml:space="preserve">] on the pros and cons of KYN pathway involvement in depression in the text and the</w:t>
@@ -6398,44 +6320,22 @@
       </w:r>
     </w:p>
     <w:bookmarkStart w:id="159" w:name="refs"/>
-    <w:bookmarkStart w:id="78" w:name="ref-Santiago-Mujika2022"/>
+    <w:bookmarkStart w:id="78" w:name="ref-Badawy2017"/>
     <w:p>
       <w:pPr>
         <w:pStyle w:val="Bibliography"/>
       </w:pPr>
       <w:r>
-        <w:t xml:space="preserve">1.</w:t>
-      </w:r>
-      <w:r>
-        <w:t xml:space="preserve"> </w:t>
-      </w:r>
-      <w:r>
-        <w:t xml:space="preserve">	</w:t>
-      </w:r>
-      <w:r>
-        <w:t xml:space="preserve">Santiago-Mujika E, Heinrich K, George S, Forton C, Madaj Z, Burmeister AR, Sims M, Pospisilik A, Brundin P, Graham SF, et al.</w:t>
-      </w:r>
-      <w:r>
-        <w:t xml:space="preserve"> </w:t>
-      </w:r>
-      <w:r>
-        <w:t xml:space="preserve">Increased levels of circulating neurotoxic metabolites in patients with mild Covid19</w:t>
-      </w:r>
-      <w:r>
-        <w:t xml:space="preserve">.</w:t>
-      </w:r>
-      <w:r>
-        <w:t xml:space="preserve"> </w:t>
-      </w:r>
-      <w:r>
-        <w:rPr>
-          <w:iCs/>
-          <w:i/>
-        </w:rPr>
-        <w:t xml:space="preserve">bioRxiv</w:t>
-      </w:r>
-      <w:r>
-        <w:t xml:space="preserve"> (2022)2022.06.22.497189. doi:</w:t>
+        <w:t xml:space="preserve">Badawy, A.A.B., 2017.</w:t>
+      </w:r>
+      <w:r>
+        <w:t xml:space="preserve"> </w:t>
+      </w:r>
+      <w:r>
+        <w:t xml:space="preserve">Kynurenine pathway of tryptophan metabolism: Regulatory and functional aspects</w:t>
+      </w:r>
+      <w:r>
+        <w:t xml:space="preserve">. International Journal of Tryptophan Research 10.</w:t>
       </w:r>
       <w:r>
         <w:t xml:space="preserve"> </w:t>
@@ -6445,49 +6345,27 @@
           <w:rPr>
             <w:rStyle w:val="InternetLink"/>
           </w:rPr>
-          <w:t xml:space="preserve">10.1101/2022.06.22.497189</w:t>
+          <w:t xml:space="preserve">https://doi.org/10.1177/1178646917691938/ASSET/IMAGES/LARGE/10.1177_1178646917691938-FIG2.JPEG</w:t>
         </w:r>
       </w:hyperlink>
     </w:p>
     <w:bookmarkEnd w:id="78"/>
-    <w:bookmarkStart w:id="80" w:name="ref-Saito2022"/>
+    <w:bookmarkStart w:id="80" w:name="ref-Benjamini1995"/>
     <w:p>
       <w:pPr>
         <w:pStyle w:val="Bibliography"/>
       </w:pPr>
       <w:r>
-        <w:t xml:space="preserve">2.</w:t>
-      </w:r>
-      <w:r>
-        <w:t xml:space="preserve"> </w:t>
-      </w:r>
-      <w:r>
-        <w:t xml:space="preserve">	</w:t>
-      </w:r>
-      <w:r>
-        <w:t xml:space="preserve">Saito K, Ishikawa R, Kitamura I, Ogawa K, Arakawa N, Sun Y, Imai K, Maeda T, Saito Y, Hasegawa C.</w:t>
-      </w:r>
-      <w:r>
-        <w:t xml:space="preserve"> </w:t>
-      </w:r>
-      <w:r>
-        <w:t xml:space="preserve">Characterization of serotonin as a candidate biomarker of severity and prognosis of COVID-19 using LC/MS analysis</w:t>
-      </w:r>
-      <w:r>
-        <w:t xml:space="preserve">.</w:t>
-      </w:r>
-      <w:r>
-        <w:t xml:space="preserve"> </w:t>
-      </w:r>
-      <w:r>
-        <w:rPr>
-          <w:iCs/>
-          <w:i/>
-        </w:rPr>
-        <w:t xml:space="preserve">Journal of Pharmacological Sciences</w:t>
-      </w:r>
-      <w:r>
-        <w:t xml:space="preserve"> (2022) 150:49–55. doi:</w:t>
+        <w:t xml:space="preserve">Benjamini, Y., Hochberg, Y., 1995.</w:t>
+      </w:r>
+      <w:r>
+        <w:t xml:space="preserve"> </w:t>
+      </w:r>
+      <w:r>
+        <w:t xml:space="preserve">Controlling the False Discovery Rate: A Practical and Powerful Approach to Multiple Testing</w:t>
+      </w:r>
+      <w:r>
+        <w:t xml:space="preserve">. Journal of the Royal Statistical Society: Series B (Methodological) 57, 289–300.</w:t>
       </w:r>
       <w:r>
         <w:t xml:space="preserve"> </w:t>
@@ -6497,49 +6375,27 @@
           <w:rPr>
             <w:rStyle w:val="InternetLink"/>
           </w:rPr>
-          <w:t xml:space="preserve">10.1016/J.JPHS.2022.06.005</w:t>
+          <w:t xml:space="preserve">https://doi.org/10.1111/j.2517-6161.1995.tb02031.x</w:t>
         </w:r>
       </w:hyperlink>
     </w:p>
     <w:bookmarkEnd w:id="80"/>
-    <w:bookmarkStart w:id="82" w:name="ref-Lionetto2021"/>
+    <w:bookmarkStart w:id="82" w:name="ref-Bizjak2022"/>
     <w:p>
       <w:pPr>
         <w:pStyle w:val="Bibliography"/>
       </w:pPr>
       <w:r>
-        <w:t xml:space="preserve">3.</w:t>
-      </w:r>
-      <w:r>
-        <w:t xml:space="preserve"> </w:t>
-      </w:r>
-      <w:r>
-        <w:t xml:space="preserve">	</w:t>
-      </w:r>
-      <w:r>
-        <w:t xml:space="preserve">Lionetto L, Ulivieri M, Capi M, De Bernardini D, Fazio F, Petrucca A, Pomes LM, De Luca O, Gentile G, Casolla B, et al.</w:t>
-      </w:r>
-      <w:r>
-        <w:t xml:space="preserve"> </w:t>
-      </w:r>
-      <w:r>
-        <w:t xml:space="preserve">Increased kynurenine-to-tryptophan ratio in the serum of patients infected with SARS-CoV2: An observational cohort study</w:t>
-      </w:r>
-      <w:r>
-        <w:t xml:space="preserve">.</w:t>
-      </w:r>
-      <w:r>
-        <w:t xml:space="preserve"> </w:t>
-      </w:r>
-      <w:r>
-        <w:rPr>
-          <w:iCs/>
-          <w:i/>
-        </w:rPr>
-        <w:t xml:space="preserve">Biochimica et biophysica acta Molecular basis of disease</w:t>
-      </w:r>
-      <w:r>
-        <w:t xml:space="preserve"> (2021) 1867: doi:</w:t>
+        <w:t xml:space="preserve">Bizjak, D.A., Stangl, M., Börner, N., Bösch, F., Durner, J., Drunin, G., Buhl, J.L., Abendroth, D., 2022.</w:t>
+      </w:r>
+      <w:r>
+        <w:t xml:space="preserve"> </w:t>
+      </w:r>
+      <w:r>
+        <w:t xml:space="preserve">Kynurenine serves as useful biomarker in acute, Long- and Post-COVID-19 diagnostics</w:t>
+      </w:r>
+      <w:r>
+        <w:t xml:space="preserve">. Frontiers in immunology 13.</w:t>
       </w:r>
       <w:r>
         <w:t xml:space="preserve"> </w:t>
@@ -6549,49 +6405,27 @@
           <w:rPr>
             <w:rStyle w:val="InternetLink"/>
           </w:rPr>
-          <w:t xml:space="preserve">10.1016/J.BBADIS.2020.166042</w:t>
+          <w:t xml:space="preserve">https://doi.org/10.3389/FIMMU.2022.1004545</w:t>
         </w:r>
       </w:hyperlink>
     </w:p>
     <w:bookmarkEnd w:id="82"/>
-    <w:bookmarkStart w:id="84" w:name="ref-Bizjak2022"/>
+    <w:bookmarkStart w:id="84" w:name="ref-Bjelland2002"/>
     <w:p>
       <w:pPr>
         <w:pStyle w:val="Bibliography"/>
       </w:pPr>
       <w:r>
-        <w:t xml:space="preserve">4.</w:t>
-      </w:r>
-      <w:r>
-        <w:t xml:space="preserve"> </w:t>
-      </w:r>
-      <w:r>
-        <w:t xml:space="preserve">	</w:t>
-      </w:r>
-      <w:r>
-        <w:t xml:space="preserve">Bizjak DA, Stangl M, Börner N, Bösch F, Durner J, Drunin G, Buhl JL, Abendroth D.</w:t>
-      </w:r>
-      <w:r>
-        <w:t xml:space="preserve"> </w:t>
-      </w:r>
-      <w:r>
-        <w:t xml:space="preserve">Kynurenine serves as useful biomarker in acute, Long- and Post-COVID-19 diagnostics</w:t>
-      </w:r>
-      <w:r>
-        <w:t xml:space="preserve">.</w:t>
-      </w:r>
-      <w:r>
-        <w:t xml:space="preserve"> </w:t>
-      </w:r>
-      <w:r>
-        <w:rPr>
-          <w:iCs/>
-          <w:i/>
-        </w:rPr>
-        <w:t xml:space="preserve">Frontiers in immunology</w:t>
-      </w:r>
-      <w:r>
-        <w:t xml:space="preserve"> (2022) 13: doi:</w:t>
+        <w:t xml:space="preserve">Bjelland, I., Dahl, A.A., Haug, T.T., Neckelmann, D., 2002.</w:t>
+      </w:r>
+      <w:r>
+        <w:t xml:space="preserve"> </w:t>
+      </w:r>
+      <w:r>
+        <w:t xml:space="preserve">The validity of the Hospital Anxiety and Depression Scale: An updated literature review</w:t>
+      </w:r>
+      <w:r>
+        <w:t xml:space="preserve">. Journal of Psychosomatic Research 52, 69–77.</w:t>
       </w:r>
       <w:r>
         <w:t xml:space="preserve"> </w:t>
@@ -6601,49 +6435,27 @@
           <w:rPr>
             <w:rStyle w:val="InternetLink"/>
           </w:rPr>
-          <w:t xml:space="preserve">10.3389/FIMMU.2022.1004545</w:t>
+          <w:t xml:space="preserve">https://doi.org/10.1016/S0022-3999(01)00296-3</w:t>
         </w:r>
       </w:hyperlink>
     </w:p>
     <w:bookmarkEnd w:id="84"/>
-    <w:bookmarkStart w:id="86" w:name="ref-Dewulf2022"/>
+    <w:bookmarkStart w:id="86" w:name="ref-Bower2022"/>
     <w:p>
       <w:pPr>
         <w:pStyle w:val="Bibliography"/>
       </w:pPr>
       <w:r>
-        <w:t xml:space="preserve">5.</w:t>
-      </w:r>
-      <w:r>
-        <w:t xml:space="preserve"> </w:t>
-      </w:r>
-      <w:r>
-        <w:t xml:space="preserve">	</w:t>
-      </w:r>
-      <w:r>
-        <w:t xml:space="preserve">Dewulf JP, Martin M, Marie S, Oguz F, Belkhir L, De Greef J, Yombi JC, Wittebole X, Laterre PF, Jadoul M, et al.</w:t>
-      </w:r>
-      <w:r>
-        <w:t xml:space="preserve"> </w:t>
-      </w:r>
-      <w:r>
-        <w:t xml:space="preserve">Urine metabolomics links dysregulation of the tryptophan-kynurenine pathway to inflammation and severity of COVID-19</w:t>
-      </w:r>
-      <w:r>
-        <w:t xml:space="preserve">.</w:t>
-      </w:r>
-      <w:r>
-        <w:t xml:space="preserve"> </w:t>
-      </w:r>
-      <w:r>
-        <w:rPr>
-          <w:iCs/>
-          <w:i/>
-        </w:rPr>
-        <w:t xml:space="preserve">Scientific reports</w:t>
-      </w:r>
-      <w:r>
-        <w:t xml:space="preserve"> (2022) 12: doi:</w:t>
+        <w:t xml:space="preserve">Bower, J.E., Radin, A., Kuhlman, K.R., 2022.</w:t>
+      </w:r>
+      <w:r>
+        <w:t xml:space="preserve"> </w:t>
+      </w:r>
+      <w:r>
+        <w:t xml:space="preserve">Psychoneuroimmunology in the time of COVID-19: Why neuro-immune interactions matter for mental and physical health</w:t>
+      </w:r>
+      <w:r>
+        <w:t xml:space="preserve">. Behaviour Research and Therapy 154, 104104.</w:t>
       </w:r>
       <w:r>
         <w:t xml:space="preserve"> </w:t>
@@ -6653,49 +6465,18 @@
           <w:rPr>
             <w:rStyle w:val="InternetLink"/>
           </w:rPr>
-          <w:t xml:space="preserve">10.1038/S41598-022-14292-W</w:t>
+          <w:t xml:space="preserve">https://doi.org/10.1016/J.BRAT.2022.104104</w:t>
         </w:r>
       </w:hyperlink>
     </w:p>
     <w:bookmarkEnd w:id="86"/>
-    <w:bookmarkStart w:id="88" w:name="ref-Ceballos2022"/>
+    <w:bookmarkStart w:id="88" w:name="ref-Briatte2021"/>
     <w:p>
       <w:pPr>
         <w:pStyle w:val="Bibliography"/>
       </w:pPr>
       <w:r>
-        <w:t xml:space="preserve">6.</w:t>
-      </w:r>
-      <w:r>
-        <w:t xml:space="preserve"> </w:t>
-      </w:r>
-      <w:r>
-        <w:t xml:space="preserve">	</w:t>
-      </w:r>
-      <w:r>
-        <w:t xml:space="preserve">Ceballos FC, Virseda-Berdices A, Resino S, Ryan P, Martínez-González O, Peréz-García F, Martin-Vicente M, Brochado-Kith O, Blancas R, Bartolome-Sánchez S, et al.</w:t>
-      </w:r>
-      <w:r>
-        <w:t xml:space="preserve"> </w:t>
-      </w:r>
-      <w:r>
-        <w:t xml:space="preserve">Metabolic Profiling at COVID-19 Onset Shows Disease Severity and Sex-Specific Dysregulation</w:t>
-      </w:r>
-      <w:r>
-        <w:t xml:space="preserve">.</w:t>
-      </w:r>
-      <w:r>
-        <w:t xml:space="preserve"> </w:t>
-      </w:r>
-      <w:r>
-        <w:rPr>
-          <w:iCs/>
-          <w:i/>
-        </w:rPr>
-        <w:t xml:space="preserve">Frontiers in Immunology</w:t>
-      </w:r>
-      <w:r>
-        <w:t xml:space="preserve"> (2022) 13:3155. doi:</w:t>
+        <w:t xml:space="preserve">Briatte, F., Bojanowski, M., Canouil, M., Charlop-Powers, Z., Fisher, J.C., Johnson, K., Rinker, T., 2021.</w:t>
       </w:r>
       <w:r>
         <w:t xml:space="preserve"> </w:t>
@@ -6705,49 +6486,30 @@
           <w:rPr>
             <w:rStyle w:val="InternetLink"/>
           </w:rPr>
-          <w:t xml:space="preserve">10.3389/FIMMU.2022.925558/BIBTEX</w:t>
+          <w:t xml:space="preserve">ggnetwork: Geometries to Plot Networks with ’ggplot2’</w:t>
         </w:r>
       </w:hyperlink>
+      <w:r>
+        <w:t xml:space="preserve">.</w:t>
+      </w:r>
     </w:p>
     <w:bookmarkEnd w:id="88"/>
-    <w:bookmarkStart w:id="90" w:name="ref-Kucukkarapinar2022"/>
+    <w:bookmarkStart w:id="90" w:name="ref-Brown2021"/>
     <w:p>
       <w:pPr>
         <w:pStyle w:val="Bibliography"/>
       </w:pPr>
       <w:r>
-        <w:t xml:space="preserve">7.</w:t>
-      </w:r>
-      <w:r>
-        <w:t xml:space="preserve"> </w:t>
-      </w:r>
-      <w:r>
-        <w:t xml:space="preserve">	</w:t>
-      </w:r>
-      <w:r>
-        <w:t xml:space="preserve">Kucukkarapinar M, Yay-Pence A, Yildiz Y, Buyukkoruk M, Yaz-Aydin G, Deveci-Bulut TS, Gulbahar O, Senol E, Candansayar S.</w:t>
-      </w:r>
-      <w:r>
-        <w:t xml:space="preserve"> </w:t>
-      </w:r>
-      <w:r>
-        <w:t xml:space="preserve">Psychological outcomes of COVID-19 survivors at sixth months after diagnose: the role of kynurenine pathway metabolites in depression, anxiety, and stress</w:t>
-      </w:r>
-      <w:r>
-        <w:t xml:space="preserve">.</w:t>
-      </w:r>
-      <w:r>
-        <w:t xml:space="preserve"> </w:t>
-      </w:r>
-      <w:r>
-        <w:rPr>
-          <w:iCs/>
-          <w:i/>
-        </w:rPr>
-        <w:t xml:space="preserve">Journal of Neural Transmission</w:t>
-      </w:r>
-      <w:r>
-        <w:t xml:space="preserve"> (2022) 129: doi:</w:t>
+        <w:t xml:space="preserve">Brown, S.J., Huang, X.F., Newell, K.A., 2021.</w:t>
+      </w:r>
+      <w:r>
+        <w:t xml:space="preserve"> </w:t>
+      </w:r>
+      <w:r>
+        <w:t xml:space="preserve">The kynurenine pathway in major depression: What we know and where to next</w:t>
+      </w:r>
+      <w:r>
+        <w:t xml:space="preserve">. Neuroscience &amp; Biobehavioral Reviews 127, 917–927.</w:t>
       </w:r>
       <w:r>
         <w:t xml:space="preserve"> </w:t>
@@ -6757,49 +6519,27 @@
           <w:rPr>
             <w:rStyle w:val="InternetLink"/>
           </w:rPr>
-          <w:t xml:space="preserve">10.1007/s00702-022-02525-1</w:t>
+          <w:t xml:space="preserve">https://doi.org/10.1016/J.NEUBIOREV.2021.05.018</w:t>
         </w:r>
       </w:hyperlink>
     </w:p>
     <w:bookmarkEnd w:id="90"/>
-    <w:bookmarkStart w:id="92" w:name="ref-Bower2022"/>
+    <w:bookmarkStart w:id="92" w:name="ref-Capuron2011"/>
     <w:p>
       <w:pPr>
         <w:pStyle w:val="Bibliography"/>
       </w:pPr>
       <w:r>
-        <w:t xml:space="preserve">8.</w:t>
-      </w:r>
-      <w:r>
-        <w:t xml:space="preserve"> </w:t>
-      </w:r>
-      <w:r>
-        <w:t xml:space="preserve">	</w:t>
-      </w:r>
-      <w:r>
-        <w:t xml:space="preserve">Bower JE, Radin A, Kuhlman KR.</w:t>
-      </w:r>
-      <w:r>
-        <w:t xml:space="preserve"> </w:t>
-      </w:r>
-      <w:r>
-        <w:t xml:space="preserve">Psychoneuroimmunology in the time of COVID-19: Why neuro-immune interactions matter for mental and physical health</w:t>
-      </w:r>
-      <w:r>
-        <w:t xml:space="preserve">.</w:t>
-      </w:r>
-      <w:r>
-        <w:t xml:space="preserve"> </w:t>
-      </w:r>
-      <w:r>
-        <w:rPr>
-          <w:iCs/>
-          <w:i/>
-        </w:rPr>
-        <w:t xml:space="preserve">Behaviour Research and Therapy</w:t>
-      </w:r>
-      <w:r>
-        <w:t xml:space="preserve"> (2022) 154:104104. doi:</w:t>
+        <w:t xml:space="preserve">Capuron, L., Schroecksnadel, S., Féart, C., Aubert, A., Higueret, D., Barberger-Gateau, P., Layé, S., Fuchs, D., 2011.</w:t>
+      </w:r>
+      <w:r>
+        <w:t xml:space="preserve"> </w:t>
+      </w:r>
+      <w:r>
+        <w:t xml:space="preserve">Chronic low-grade inflammation in elderly persons is associated with altered tryptophan and tyrosine metabolism: role in neuropsychiatric symptoms</w:t>
+      </w:r>
+      <w:r>
+        <w:t xml:space="preserve">. Biological psychiatry 70, 175–182.</w:t>
       </w:r>
       <w:r>
         <w:t xml:space="preserve"> </w:t>
@@ -6809,49 +6549,27 @@
           <w:rPr>
             <w:rStyle w:val="InternetLink"/>
           </w:rPr>
-          <w:t xml:space="preserve">10.1016/J.BRAT.2022.104104</w:t>
+          <w:t xml:space="preserve">https://doi.org/10.1016/J.BIOPSYCH.2010.12.006</w:t>
         </w:r>
       </w:hyperlink>
     </w:p>
     <w:bookmarkEnd w:id="92"/>
-    <w:bookmarkStart w:id="94" w:name="ref-Badawy2017"/>
+    <w:bookmarkStart w:id="94" w:name="ref-Ceballos2022"/>
     <w:p>
       <w:pPr>
         <w:pStyle w:val="Bibliography"/>
       </w:pPr>
       <w:r>
-        <w:t xml:space="preserve">9.</w:t>
-      </w:r>
-      <w:r>
-        <w:t xml:space="preserve"> </w:t>
-      </w:r>
-      <w:r>
-        <w:t xml:space="preserve">	</w:t>
-      </w:r>
-      <w:r>
-        <w:t xml:space="preserve">Badawy AAB.</w:t>
-      </w:r>
-      <w:r>
-        <w:t xml:space="preserve"> </w:t>
-      </w:r>
-      <w:r>
-        <w:t xml:space="preserve">Kynurenine pathway of tryptophan metabolism: Regulatory and functional aspects</w:t>
-      </w:r>
-      <w:r>
-        <w:t xml:space="preserve">.</w:t>
-      </w:r>
-      <w:r>
-        <w:t xml:space="preserve"> </w:t>
-      </w:r>
-      <w:r>
-        <w:rPr>
-          <w:iCs/>
-          <w:i/>
-        </w:rPr>
-        <w:t xml:space="preserve">International Journal of Tryptophan Research</w:t>
-      </w:r>
-      <w:r>
-        <w:t xml:space="preserve"> (2017) 10: doi:</w:t>
+        <w:t xml:space="preserve">Ceballos, F.C., Virseda-Berdices, A., Resino, S., Ryan, P., Martínez-González, O., Peréz-García, F., Martin-Vicente, M., Brochado-Kith, O., Blancas, R., Bartolome-Sánchez, S., Vidal-Alcántara, E.J., Albóniga-Díez, O.E., Cuadros-González, J., Blanca-López, N., Martínez, I., Martinez-Acitores, I.R., Barbas, C., Fernández-Rodríguez, A., Jiménez-Sousa, M.Á., 2022.</w:t>
+      </w:r>
+      <w:r>
+        <w:t xml:space="preserve"> </w:t>
+      </w:r>
+      <w:r>
+        <w:t xml:space="preserve">Metabolic Profiling at COVID-19 Onset Shows Disease Severity and Sex-Specific Dysregulation</w:t>
+      </w:r>
+      <w:r>
+        <w:t xml:space="preserve">. Frontiers in Immunology 13, 3155.</w:t>
       </w:r>
       <w:r>
         <w:t xml:space="preserve"> </w:t>
@@ -6861,49 +6579,27 @@
           <w:rPr>
             <w:rStyle w:val="InternetLink"/>
           </w:rPr>
-          <w:t xml:space="preserve">10.1177/1178646917691938/ASSET/IMAGES/LARGE/10.1177_1178646917691938-FIG2.JPEG</w:t>
+          <w:t xml:space="preserve">https://doi.org/10.3389/FIMMU.2022.925558/BIBTEX</w:t>
         </w:r>
       </w:hyperlink>
     </w:p>
     <w:bookmarkEnd w:id="94"/>
-    <w:bookmarkStart w:id="96" w:name="ref-Lukic2022"/>
+    <w:bookmarkStart w:id="96" w:name="ref-Cohen2013"/>
     <w:p>
       <w:pPr>
         <w:pStyle w:val="Bibliography"/>
       </w:pPr>
       <w:r>
-        <w:t xml:space="preserve">10.</w:t>
-      </w:r>
-      <w:r>
-        <w:t xml:space="preserve"> </w:t>
-      </w:r>
-      <w:r>
-        <w:t xml:space="preserve">	</w:t>
-      </w:r>
-      <w:r>
-        <w:t xml:space="preserve">Lukić I, Ivković S, Mitić M, Adžić M.</w:t>
-      </w:r>
-      <w:r>
-        <w:t xml:space="preserve"> </w:t>
-      </w:r>
-      <w:r>
-        <w:t xml:space="preserve">Tryptophan metabolites in depression: Modulation by gut microbiota</w:t>
-      </w:r>
-      <w:r>
-        <w:t xml:space="preserve">.</w:t>
-      </w:r>
-      <w:r>
-        <w:t xml:space="preserve"> </w:t>
-      </w:r>
-      <w:r>
-        <w:rPr>
-          <w:iCs/>
-          <w:i/>
-        </w:rPr>
-        <w:t xml:space="preserve">Frontiers in Behavioral Neuroscience</w:t>
-      </w:r>
-      <w:r>
-        <w:t xml:space="preserve"> (2022) 16:367. doi:</w:t>
+        <w:t xml:space="preserve">Cohen, J., 2013.</w:t>
+      </w:r>
+      <w:r>
+        <w:t xml:space="preserve"> </w:t>
+      </w:r>
+      <w:r>
+        <w:t xml:space="preserve">Statistical Power Analysis for the Behavioral Sciences</w:t>
+      </w:r>
+      <w:r>
+        <w:t xml:space="preserve">. Statistical Power Analysis for the Behavioral Sciences.</w:t>
       </w:r>
       <w:r>
         <w:t xml:space="preserve"> </w:t>
@@ -6913,49 +6609,18 @@
           <w:rPr>
             <w:rStyle w:val="InternetLink"/>
           </w:rPr>
-          <w:t xml:space="preserve">10.3389/FNBEH.2022.987697/BIBTEX</w:t>
+          <w:t xml:space="preserve">https://doi.org/10.4324/9780203771587</w:t>
         </w:r>
       </w:hyperlink>
     </w:p>
     <w:bookmarkEnd w:id="96"/>
-    <w:bookmarkStart w:id="98" w:name="ref-Meiser2013"/>
+    <w:bookmarkStart w:id="98" w:name="ref-Csardi2006"/>
     <w:p>
       <w:pPr>
         <w:pStyle w:val="Bibliography"/>
       </w:pPr>
       <w:r>
-        <w:t xml:space="preserve">11.</w:t>
-      </w:r>
-      <w:r>
-        <w:t xml:space="preserve"> </w:t>
-      </w:r>
-      <w:r>
-        <w:t xml:space="preserve">	</w:t>
-      </w:r>
-      <w:r>
-        <w:t xml:space="preserve">Meiser J, Weindl D, Hiller K.</w:t>
-      </w:r>
-      <w:r>
-        <w:t xml:space="preserve"> </w:t>
-      </w:r>
-      <w:r>
-        <w:t xml:space="preserve">Complexity of dopamine metabolism</w:t>
-      </w:r>
-      <w:r>
-        <w:t xml:space="preserve">.</w:t>
-      </w:r>
-      <w:r>
-        <w:t xml:space="preserve"> </w:t>
-      </w:r>
-      <w:r>
-        <w:rPr>
-          <w:iCs/>
-          <w:i/>
-        </w:rPr>
-        <w:t xml:space="preserve">Cell Communication and Signaling</w:t>
-      </w:r>
-      <w:r>
-        <w:t xml:space="preserve"> (2013) 11:1–18. doi:</w:t>
+        <w:t xml:space="preserve">Csardi, G., Nepusz, T., 2006.</w:t>
       </w:r>
       <w:r>
         <w:t xml:space="preserve"> </w:t>
@@ -6965,46 +6630,30 @@
           <w:rPr>
             <w:rStyle w:val="InternetLink"/>
           </w:rPr>
-          <w:t xml:space="preserve">10.1186/1478-811X-11-34/FIGURES/5</w:t>
+          <w:t xml:space="preserve">The igraph software package for complex network research</w:t>
         </w:r>
       </w:hyperlink>
+      <w:r>
+        <w:t xml:space="preserve">. InterJournal Complex Sy, 1695.</w:t>
+      </w:r>
     </w:p>
     <w:bookmarkEnd w:id="98"/>
-    <w:bookmarkStart w:id="100" w:name="ref-Hufner2022"/>
+    <w:bookmarkStart w:id="100" w:name="ref-Dewulf2022"/>
     <w:p>
       <w:pPr>
         <w:pStyle w:val="Bibliography"/>
       </w:pPr>
       <w:r>
-        <w:t xml:space="preserve">12.</w:t>
-      </w:r>
-      <w:r>
-        <w:t xml:space="preserve"> </w:t>
-      </w:r>
-      <w:r>
-        <w:t xml:space="preserve">	</w:t>
-      </w:r>
-      <w:r>
-        <w:t xml:space="preserve">Hüfner K, Tymoszuk P, Ausserhofer D, Sahanic S, Pizzini A, Rass V, Galffy M, Böhm A, Kurz K, Sonnweber T, et al.</w:t>
-      </w:r>
-      <w:r>
-        <w:t xml:space="preserve"> </w:t>
-      </w:r>
-      <w:r>
-        <w:t xml:space="preserve">Who Is at Risk of Poor Mental Health Following Coronavirus Disease-19 Outpatient Management?</w:t>
-      </w:r>
-      <w:r>
-        <w:t xml:space="preserve"> </w:t>
-      </w:r>
-      <w:r>
-        <w:rPr>
-          <w:iCs/>
-          <w:i/>
-        </w:rPr>
-        <w:t xml:space="preserve">Frontiers in Medicine</w:t>
-      </w:r>
-      <w:r>
-        <w:t xml:space="preserve"> (2022) 9: doi:</w:t>
+        <w:t xml:space="preserve">Dewulf, J.P., Martin, M., Marie, S., Oguz, F., Belkhir, L., De Greef, J., Yombi, J.C., Wittebole, X., Laterre, P.F., Jadoul, M., Gatto, L., Bommer, G.T., Morelle, J., 2022.</w:t>
+      </w:r>
+      <w:r>
+        <w:t xml:space="preserve"> </w:t>
+      </w:r>
+      <w:r>
+        <w:t xml:space="preserve">Urine metabolomics links dysregulation of the tryptophan-kynurenine pathway to inflammation and severity of COVID-19</w:t>
+      </w:r>
+      <w:r>
+        <w:t xml:space="preserve">. Scientific reports 12.</w:t>
       </w:r>
       <w:r>
         <w:t xml:space="preserve"> </w:t>
@@ -7014,49 +6663,27 @@
           <w:rPr>
             <w:rStyle w:val="InternetLink"/>
           </w:rPr>
-          <w:t xml:space="preserve">10.3389/fmed.2022.792881</w:t>
+          <w:t xml:space="preserve">https://doi.org/10.1038/S41598-022-14292-W</w:t>
         </w:r>
       </w:hyperlink>
     </w:p>
     <w:bookmarkEnd w:id="100"/>
-    <w:bookmarkStart w:id="102" w:name="ref-Hufner2023"/>
+    <w:bookmarkStart w:id="102" w:name="ref-Fellendorf2022"/>
     <w:p>
       <w:pPr>
         <w:pStyle w:val="Bibliography"/>
       </w:pPr>
       <w:r>
-        <w:t xml:space="preserve">13.</w:t>
-      </w:r>
-      <w:r>
-        <w:t xml:space="preserve"> </w:t>
-      </w:r>
-      <w:r>
-        <w:t xml:space="preserve">	</w:t>
-      </w:r>
-      <w:r>
-        <w:t xml:space="preserve">Hüfner K, Tymoszuk P, Sahanic S, Luger A, Boehm A, Pizzini A, Schwabl C, Koppelstätter S, Kurz K, Asshoff M, et al.</w:t>
-      </w:r>
-      <w:r>
-        <w:t xml:space="preserve"> </w:t>
-      </w:r>
-      <w:r>
-        <w:t xml:space="preserve">Persistent somatic symptoms are key to individual illness perception at one year after COVID-19 in a cross-sectional analysis of a prospective cohort study</w:t>
-      </w:r>
-      <w:r>
-        <w:t xml:space="preserve">.</w:t>
-      </w:r>
-      <w:r>
-        <w:t xml:space="preserve"> </w:t>
-      </w:r>
-      <w:r>
-        <w:rPr>
-          <w:iCs/>
-          <w:i/>
-        </w:rPr>
-        <w:t xml:space="preserve">Journal of Psychosomatic Research</w:t>
-      </w:r>
-      <w:r>
-        <w:t xml:space="preserve"> (2023) 169:111234. doi:</w:t>
+        <w:t xml:space="preserve">Fellendorf, F.T., Bonkat, N., Dalkner, N., Schönthaler, E.M.D., Manchia, M., Fuchs, D., Reininghaus, E.Z., 2022.</w:t>
+      </w:r>
+      <w:r>
+        <w:t xml:space="preserve"> </w:t>
+      </w:r>
+      <w:r>
+        <w:t xml:space="preserve">Indoleamine 2,3-dioxygenase (IDO)-activity in Severe Psychiatric Disorders: A Systemic Review</w:t>
+      </w:r>
+      <w:r>
+        <w:t xml:space="preserve">. Current Topics in Medicinal Chemistry 22.</w:t>
       </w:r>
       <w:r>
         <w:t xml:space="preserve"> </w:t>
@@ -7066,49 +6693,27 @@
           <w:rPr>
             <w:rStyle w:val="InternetLink"/>
           </w:rPr>
-          <w:t xml:space="preserve">10.1016/J.JPSYCHORES.2023.111234</w:t>
+          <w:t xml:space="preserve">https://doi.org/10.2174/1568026622666220718155616</w:t>
         </w:r>
       </w:hyperlink>
     </w:p>
     <w:bookmarkEnd w:id="102"/>
-    <w:bookmarkStart w:id="104" w:name="ref-Marx2020"/>
+    <w:bookmarkStart w:id="104" w:name="ref-Geisler2013"/>
     <w:p>
       <w:pPr>
         <w:pStyle w:val="Bibliography"/>
       </w:pPr>
       <w:r>
-        <w:t xml:space="preserve">14.</w:t>
-      </w:r>
-      <w:r>
-        <w:t xml:space="preserve"> </w:t>
-      </w:r>
-      <w:r>
-        <w:t xml:space="preserve">	</w:t>
-      </w:r>
-      <w:r>
-        <w:t xml:space="preserve">Marx W, McGuinness AJ, Rocks T, Ruusunen A, Cleminson J, Walker AJ, Gomes-da-Costa S, Lane M, Sanches M, Diaz AP, et al.</w:t>
-      </w:r>
-      <w:r>
-        <w:t xml:space="preserve"> </w:t>
-      </w:r>
-      <w:r>
-        <w:t xml:space="preserve">The kynurenine pathway in major depressive disorder, bipolar disorder, and schizophrenia: a meta-analysis of 101 studies</w:t>
-      </w:r>
-      <w:r>
-        <w:t xml:space="preserve">.</w:t>
-      </w:r>
-      <w:r>
-        <w:t xml:space="preserve"> </w:t>
-      </w:r>
-      <w:r>
-        <w:rPr>
-          <w:iCs/>
-          <w:i/>
-        </w:rPr>
-        <w:t xml:space="preserve">Molecular Psychiatry 2020 26:8</w:t>
-      </w:r>
-      <w:r>
-        <w:t xml:space="preserve"> (2020) 26:4158–4178. doi:</w:t>
+        <w:t xml:space="preserve">Geisler, S., Gostner, J.M., Becker, K., Ueberall, F., Fuchs, D., 2013.</w:t>
+      </w:r>
+      <w:r>
+        <w:t xml:space="preserve"> </w:t>
+      </w:r>
+      <w:r>
+        <w:t xml:space="preserve">Immune activation and inflammation increase the plasma phenylalanine-to- tyrosine ratio</w:t>
+      </w:r>
+      <w:r>
+        <w:t xml:space="preserve">. Pteridines 24, 27–31.</w:t>
       </w:r>
       <w:r>
         <w:t xml:space="preserve"> </w:t>
@@ -7118,49 +6723,27 @@
           <w:rPr>
             <w:rStyle w:val="InternetLink"/>
           </w:rPr>
-          <w:t xml:space="preserve">10.1038/s41380-020-00951-9</w:t>
+          <w:t xml:space="preserve">https://doi.org/10.1515/PTERID-2013-0001/MACHINEREADABLECITATION/RIS</w:t>
         </w:r>
       </w:hyperlink>
     </w:p>
     <w:bookmarkEnd w:id="104"/>
-    <w:bookmarkStart w:id="106" w:name="ref-Brown2021"/>
+    <w:bookmarkStart w:id="106" w:name="ref-Goldstein1999"/>
     <w:p>
       <w:pPr>
         <w:pStyle w:val="Bibliography"/>
       </w:pPr>
       <w:r>
-        <w:t xml:space="preserve">15.</w:t>
-      </w:r>
-      <w:r>
-        <w:t xml:space="preserve"> </w:t>
-      </w:r>
-      <w:r>
-        <w:t xml:space="preserve">	</w:t>
-      </w:r>
-      <w:r>
-        <w:t xml:space="preserve">Brown SJ, Huang XF, Newell KA.</w:t>
-      </w:r>
-      <w:r>
-        <w:t xml:space="preserve"> </w:t>
-      </w:r>
-      <w:r>
-        <w:t xml:space="preserve">The kynurenine pathway in major depression: What we know and where to next</w:t>
-      </w:r>
-      <w:r>
-        <w:t xml:space="preserve">.</w:t>
-      </w:r>
-      <w:r>
-        <w:t xml:space="preserve"> </w:t>
-      </w:r>
-      <w:r>
-        <w:rPr>
-          <w:iCs/>
-          <w:i/>
-        </w:rPr>
-        <w:t xml:space="preserve">Neuroscience &amp; Biobehavioral Reviews</w:t>
-      </w:r>
-      <w:r>
-        <w:t xml:space="preserve"> (2021) 127:917–927. doi:</w:t>
+        <w:t xml:space="preserve">Goldstein, D.S., Swoboda, K.J., Miles, J.M., Coppack, S.W., Aneman, A., Holmes, C., Lamensdorf, I., Eisenhofer, G., 1999.</w:t>
+      </w:r>
+      <w:r>
+        <w:t xml:space="preserve"> </w:t>
+      </w:r>
+      <w:r>
+        <w:t xml:space="preserve">Sources and physiological significance of plasma dopamine sulfate</w:t>
+      </w:r>
+      <w:r>
+        <w:t xml:space="preserve">. The Journal of clinical endocrinology and metabolism 84, 2523–2531.</w:t>
       </w:r>
       <w:r>
         <w:t xml:space="preserve"> </w:t>
@@ -7170,49 +6753,27 @@
           <w:rPr>
             <w:rStyle w:val="InternetLink"/>
           </w:rPr>
-          <w:t xml:space="preserve">10.1016/J.NEUBIOREV.2021.05.018</w:t>
+          <w:t xml:space="preserve">https://doi.org/10.1210/JCEM.84.7.5864</w:t>
         </w:r>
       </w:hyperlink>
     </w:p>
     <w:bookmarkEnd w:id="106"/>
-    <w:bookmarkStart w:id="108" w:name="ref-Moncrieff2022"/>
+    <w:bookmarkStart w:id="108" w:name="ref-Huber2011"/>
     <w:p>
       <w:pPr>
         <w:pStyle w:val="Bibliography"/>
       </w:pPr>
       <w:r>
-        <w:t xml:space="preserve">16.</w:t>
-      </w:r>
-      <w:r>
-        <w:t xml:space="preserve"> </w:t>
-      </w:r>
-      <w:r>
-        <w:t xml:space="preserve">	</w:t>
-      </w:r>
-      <w:r>
-        <w:t xml:space="preserve">Moncrieff J, Cooper RE, Stockmann T, Amendola S, Hengartner MP, Horowitz MA.</w:t>
-      </w:r>
-      <w:r>
-        <w:t xml:space="preserve"> </w:t>
-      </w:r>
-      <w:r>
-        <w:t xml:space="preserve">The serotonin theory of depression: a systematic umbrella review of the evidence</w:t>
-      </w:r>
-      <w:r>
-        <w:t xml:space="preserve">.</w:t>
-      </w:r>
-      <w:r>
-        <w:t xml:space="preserve"> </w:t>
-      </w:r>
-      <w:r>
-        <w:rPr>
-          <w:iCs/>
-          <w:i/>
-        </w:rPr>
-        <w:t xml:space="preserve">Molecular Psychiatry 2022</w:t>
-      </w:r>
-      <w:r>
-        <w:t xml:space="preserve"> (2022)1–14. doi:</w:t>
+        <w:t xml:space="preserve">Huber, P.J., 2011.</w:t>
+      </w:r>
+      <w:r>
+        <w:t xml:space="preserve"> </w:t>
+      </w:r>
+      <w:r>
+        <w:t xml:space="preserve">Robust Statistics</w:t>
+      </w:r>
+      <w:r>
+        <w:t xml:space="preserve">. International Encyclopedia of Statistical Science 1248–1251.</w:t>
       </w:r>
       <w:r>
         <w:t xml:space="preserve"> </w:t>
@@ -7222,49 +6783,27 @@
           <w:rPr>
             <w:rStyle w:val="InternetLink"/>
           </w:rPr>
-          <w:t xml:space="preserve">10.1038/s41380-022-01661-0</w:t>
+          <w:t xml:space="preserve">https://doi.org/10.1007/978-3-642-04898-2_594</w:t>
         </w:r>
       </w:hyperlink>
     </w:p>
     <w:bookmarkEnd w:id="108"/>
-    <w:bookmarkStart w:id="110" w:name="ref-Goldstein1999"/>
+    <w:bookmarkStart w:id="110" w:name="ref-Hufner2019"/>
     <w:p>
       <w:pPr>
         <w:pStyle w:val="Bibliography"/>
       </w:pPr>
       <w:r>
-        <w:t xml:space="preserve">17.</w:t>
-      </w:r>
-      <w:r>
-        <w:t xml:space="preserve"> </w:t>
-      </w:r>
-      <w:r>
-        <w:t xml:space="preserve">	</w:t>
-      </w:r>
-      <w:r>
-        <w:t xml:space="preserve">Goldstein DS, Swoboda KJ, Miles JM, Coppack SW, Aneman A, Holmes C, Lamensdorf I, Eisenhofer G.</w:t>
-      </w:r>
-      <w:r>
-        <w:t xml:space="preserve"> </w:t>
-      </w:r>
-      <w:r>
-        <w:t xml:space="preserve">Sources and physiological significance of plasma dopamine sulfate</w:t>
-      </w:r>
-      <w:r>
-        <w:t xml:space="preserve">.</w:t>
-      </w:r>
-      <w:r>
-        <w:t xml:space="preserve"> </w:t>
-      </w:r>
-      <w:r>
-        <w:rPr>
-          <w:iCs/>
-          <w:i/>
-        </w:rPr>
-        <w:t xml:space="preserve">The Journal of clinical endocrinology and metabolism</w:t>
-      </w:r>
-      <w:r>
-        <w:t xml:space="preserve"> (1999) 84:2523–2531. doi:</w:t>
+        <w:t xml:space="preserve">Hüfner, K., Fuchs, D., Blauth, M., Sperner-Unterweger, B., 2019.</w:t>
+      </w:r>
+      <w:r>
+        <w:t xml:space="preserve"> </w:t>
+      </w:r>
+      <w:r>
+        <w:t xml:space="preserve">How acute and chronic physical disease may influence mental health – An Analysis of neurotransmitter precursor amino acid levels</w:t>
+      </w:r>
+      <w:r>
+        <w:t xml:space="preserve">. Psychoneuroendocrinology 106, 95–101.</w:t>
       </w:r>
       <w:r>
         <w:t xml:space="preserve"> </w:t>
@@ -7274,36 +6813,27 @@
           <w:rPr>
             <w:rStyle w:val="InternetLink"/>
           </w:rPr>
-          <w:t xml:space="preserve">10.1210/JCEM.84.7.5864</w:t>
+          <w:t xml:space="preserve">https://doi.org/10.1016/j.psyneuen.2019.03.028</w:t>
         </w:r>
       </w:hyperlink>
     </w:p>
     <w:bookmarkEnd w:id="110"/>
-    <w:bookmarkStart w:id="112" w:name="ref-Schwarcz2012"/>
+    <w:bookmarkStart w:id="112" w:name="ref-Hufner2020"/>
     <w:p>
       <w:pPr>
         <w:pStyle w:val="Bibliography"/>
       </w:pPr>
       <w:r>
-        <w:t xml:space="preserve">18.</w:t>
-      </w:r>
-      <w:r>
-        <w:t xml:space="preserve"> </w:t>
-      </w:r>
-      <w:r>
-        <w:t xml:space="preserve">	</w:t>
-      </w:r>
-      <w:r>
-        <w:t xml:space="preserve">Schwarcz R, Bruno JP, Muchowski PJ, Wu HQ.</w:t>
-      </w:r>
-      <w:r>
-        <w:t xml:space="preserve"> </w:t>
-      </w:r>
-      <w:r>
-        <w:t xml:space="preserve">Kynurenines in the mammalian brain: When physiology meets pathology</w:t>
-      </w:r>
-      <w:r>
-        <w:t xml:space="preserve">. (2012) 13: doi:</w:t>
+        <w:t xml:space="preserve">Hüfner, K., Galffy, M., Egeter, J., Giesinger, J.M., Arnhard, K., Oberacher, H., Gostner, J.M., Fuchs, D., Sperner-Unterweger, B., 2020.</w:t>
+      </w:r>
+      <w:r>
+        <w:t xml:space="preserve"> </w:t>
+      </w:r>
+      <w:r>
+        <w:t xml:space="preserve">Acute and Chronic Mental Stress both Influence Levels of Neurotransmitter Precursor Amino Acids and Derived Biogenic Amines</w:t>
+      </w:r>
+      <w:r>
+        <w:t xml:space="preserve">. Brain Sciences 10.</w:t>
       </w:r>
       <w:r>
         <w:t xml:space="preserve"> </w:t>
@@ -7313,49 +6843,27 @@
           <w:rPr>
             <w:rStyle w:val="InternetLink"/>
           </w:rPr>
-          <w:t xml:space="preserve">10.1038/nrn3257</w:t>
+          <w:t xml:space="preserve">https://doi.org/10.3390/BRAINSCI10060322</w:t>
         </w:r>
       </w:hyperlink>
     </w:p>
     <w:bookmarkEnd w:id="112"/>
-    <w:bookmarkStart w:id="114" w:name="ref-Su2022"/>
+    <w:bookmarkStart w:id="114" w:name="ref-Hufner2021"/>
     <w:p>
       <w:pPr>
         <w:pStyle w:val="Bibliography"/>
       </w:pPr>
       <w:r>
-        <w:t xml:space="preserve">19.</w:t>
-      </w:r>
-      <w:r>
-        <w:t xml:space="preserve"> </w:t>
-      </w:r>
-      <w:r>
-        <w:t xml:space="preserve">	</w:t>
-      </w:r>
-      <w:r>
-        <w:t xml:space="preserve">Su Y, Yuan D, Chen DG, Ng RH, Wang K, Choi J, Li S, Hong S, Zhang R, Xie J, et al.</w:t>
-      </w:r>
-      <w:r>
-        <w:t xml:space="preserve"> </w:t>
-      </w:r>
-      <w:r>
-        <w:t xml:space="preserve">Multiple early factors anticipate post-acute COVID-19 sequelae</w:t>
-      </w:r>
-      <w:r>
-        <w:t xml:space="preserve">.</w:t>
-      </w:r>
-      <w:r>
-        <w:t xml:space="preserve"> </w:t>
-      </w:r>
-      <w:r>
-        <w:rPr>
-          <w:iCs/>
-          <w:i/>
-        </w:rPr>
-        <w:t xml:space="preserve">Cell</w:t>
-      </w:r>
-      <w:r>
-        <w:t xml:space="preserve"> (2022) 185:881–895.e20. doi:</w:t>
+        <w:t xml:space="preserve">Hüfner, K., Giesinger, J.M., Gostner, J.M., Egeter, J., Koudouovoh-Tripp, P., Vill, T., Fuchs, D., Sperner-Unterweger, B., 2021.</w:t>
+      </w:r>
+      <w:r>
+        <w:t xml:space="preserve"> </w:t>
+      </w:r>
+      <w:r>
+        <w:t xml:space="preserve">Neurotransmitter Precursor Amino Acid Ratios Show Differential, Inverse Correlations with Depression Severity in the Low and High Depression Score Range</w:t>
+      </w:r>
+      <w:r>
+        <w:t xml:space="preserve">. International Journal of Tryptophan Research : IJTR 14.</w:t>
       </w:r>
       <w:r>
         <w:t xml:space="preserve"> </w:t>
@@ -7365,49 +6873,27 @@
           <w:rPr>
             <w:rStyle w:val="InternetLink"/>
           </w:rPr>
-          <w:t xml:space="preserve">10.1016/J.CELL.2022.01.014</w:t>
+          <w:t xml:space="preserve">https://doi.org/10.1177/11786469211039220</w:t>
         </w:r>
       </w:hyperlink>
     </w:p>
     <w:bookmarkEnd w:id="114"/>
-    <w:bookmarkStart w:id="116" w:name="ref-Su2020"/>
+    <w:bookmarkStart w:id="116" w:name="ref-Hufner2015"/>
     <w:p>
       <w:pPr>
         <w:pStyle w:val="Bibliography"/>
       </w:pPr>
       <w:r>
-        <w:t xml:space="preserve">20.</w:t>
-      </w:r>
-      <w:r>
-        <w:t xml:space="preserve"> </w:t>
-      </w:r>
-      <w:r>
-        <w:t xml:space="preserve">	</w:t>
-      </w:r>
-      <w:r>
-        <w:t xml:space="preserve">Su Y, Chen D, Yuan D, Lausted C, Choi J, Dai CL, Voillet V, Duvvuri VR, Scherler K, Troisch P, et al.</w:t>
-      </w:r>
-      <w:r>
-        <w:t xml:space="preserve"> </w:t>
-      </w:r>
-      <w:r>
-        <w:t xml:space="preserve">Multi-Omics Resolves a Sharp Disease-State Shift between Mild and Moderate COVID-19</w:t>
-      </w:r>
-      <w:r>
-        <w:t xml:space="preserve">.</w:t>
-      </w:r>
-      <w:r>
-        <w:t xml:space="preserve"> </w:t>
-      </w:r>
-      <w:r>
-        <w:rPr>
-          <w:iCs/>
-          <w:i/>
-        </w:rPr>
-        <w:t xml:space="preserve">Cell</w:t>
-      </w:r>
-      <w:r>
-        <w:t xml:space="preserve"> (2020) 183:1479. doi:</w:t>
+        <w:t xml:space="preserve">Hüfner, K., Oberguggenberger, A., Kohl, C., Geisler, S., Gamper, E., Meraner, V., Egeter, J., Hubalek, M., Beer, B., Fuchs, D., Sperner-Unterweger, B., 2015.</w:t>
+      </w:r>
+      <w:r>
+        <w:t xml:space="preserve"> </w:t>
+      </w:r>
+      <w:r>
+        <w:t xml:space="preserve">Levels in neurotransmitter precursor amino acids correlate with mental health in patients with breast cancer</w:t>
+      </w:r>
+      <w:r>
+        <w:t xml:space="preserve">. Psychoneuroendocrinology 60, 28–38.</w:t>
       </w:r>
       <w:r>
         <w:t xml:space="preserve"> </w:t>
@@ -7417,49 +6903,27 @@
           <w:rPr>
             <w:rStyle w:val="InternetLink"/>
           </w:rPr>
-          <w:t xml:space="preserve">10.1016/J.CELL.2020.10.037</w:t>
+          <w:t xml:space="preserve">https://doi.org/10.1016/J.PSYNEUEN.2015.06.001</w:t>
         </w:r>
       </w:hyperlink>
     </w:p>
     <w:bookmarkEnd w:id="116"/>
-    <w:bookmarkStart w:id="118" w:name="ref-Huber2011"/>
+    <w:bookmarkStart w:id="118" w:name="ref-Hufner2022"/>
     <w:p>
       <w:pPr>
         <w:pStyle w:val="Bibliography"/>
       </w:pPr>
       <w:r>
-        <w:t xml:space="preserve">21.</w:t>
-      </w:r>
-      <w:r>
-        <w:t xml:space="preserve"> </w:t>
-      </w:r>
-      <w:r>
-        <w:t xml:space="preserve">	</w:t>
-      </w:r>
-      <w:r>
-        <w:t xml:space="preserve">Huber PJ.</w:t>
-      </w:r>
-      <w:r>
-        <w:t xml:space="preserve"> </w:t>
-      </w:r>
-      <w:r>
-        <w:t xml:space="preserve">Robust Statistics</w:t>
-      </w:r>
-      <w:r>
-        <w:t xml:space="preserve">.</w:t>
-      </w:r>
-      <w:r>
-        <w:t xml:space="preserve"> </w:t>
-      </w:r>
-      <w:r>
-        <w:rPr>
-          <w:iCs/>
-          <w:i/>
-        </w:rPr>
-        <w:t xml:space="preserve">International Encyclopedia of Statistical Science</w:t>
-      </w:r>
-      <w:r>
-        <w:t xml:space="preserve"> (2011)1248–1251. doi:</w:t>
+        <w:t xml:space="preserve">Hüfner, K., Tymoszuk, P., Ausserhofer, D., Sahanic, S., Pizzini, A., Rass, V., Galffy, M., Böhm, A., Kurz, K., Sonnweber, T., Tancevski, I., Kiechl, S., Huber, A., Plagg, B., Wiedermann, C.J., Bellmann-Weiler, R., Bachler, H., Weiss, G., Piccoliori, G., Helbok, R., Loeffler-Ragg, J., Sperner-Unterweger, B., 2022.</w:t>
+      </w:r>
+      <w:r>
+        <w:t xml:space="preserve"> </w:t>
+      </w:r>
+      <w:r>
+        <w:t xml:space="preserve">Who Is at Risk of Poor Mental Health Following Coronavirus Disease-19 Outpatient Management?</w:t>
+      </w:r>
+      <w:r>
+        <w:t xml:space="preserve"> Frontiers in Medicine 9.</w:t>
       </w:r>
       <w:r>
         <w:t xml:space="preserve"> </w:t>
@@ -7469,36 +6933,27 @@
           <w:rPr>
             <w:rStyle w:val="InternetLink"/>
           </w:rPr>
-          <w:t xml:space="preserve">10.1007/978-3-642-04898-2_594</w:t>
+          <w:t xml:space="preserve">https://doi.org/10.3389/fmed.2022.792881</w:t>
         </w:r>
       </w:hyperlink>
     </w:p>
     <w:bookmarkEnd w:id="118"/>
-    <w:bookmarkStart w:id="120" w:name="ref-Ripley2022"/>
+    <w:bookmarkStart w:id="120" w:name="ref-Hufner2023"/>
     <w:p>
       <w:pPr>
         <w:pStyle w:val="Bibliography"/>
       </w:pPr>
       <w:r>
-        <w:t xml:space="preserve">22.</w:t>
-      </w:r>
-      <w:r>
-        <w:t xml:space="preserve"> </w:t>
-      </w:r>
-      <w:r>
-        <w:t xml:space="preserve">	</w:t>
-      </w:r>
-      <w:r>
-        <w:t xml:space="preserve">Ripley B.</w:t>
-      </w:r>
-      <w:r>
-        <w:t xml:space="preserve"> </w:t>
-      </w:r>
-      <w:r>
-        <w:t xml:space="preserve">MASS: Support Functions and Datasets for Venables and Ripley’s MASS</w:t>
-      </w:r>
-      <w:r>
-        <w:t xml:space="preserve">. (2022)</w:t>
+        <w:t xml:space="preserve">Hüfner, K., Tymoszuk, P., Sahanic, S., Luger, A., Boehm, A., Pizzini, A., Schwabl, C., Koppelstätter, S., Kurz, K., Asshoff, M., Mosheimer-Feistritzer, B., Pfeifer, B., Rass, V., Schroll, A., Iglseder, S., Egger, A., Wöll, E., Weiss, G., Helbok, R., Widmann, G., Sonnweber, T., Tancevski, I., Sperner-Unterweger, B., Löffler-Ragg, J., 2023.</w:t>
+      </w:r>
+      <w:r>
+        <w:t xml:space="preserve"> </w:t>
+      </w:r>
+      <w:r>
+        <w:t xml:space="preserve">Persistent somatic symptoms are key to individual illness perception at one year after COVID-19 in a cross-sectional analysis of a prospective cohort study</w:t>
+      </w:r>
+      <w:r>
+        <w:t xml:space="preserve">. Journal of Psychosomatic Research 169, 111234.</w:t>
       </w:r>
       <w:r>
         <w:t xml:space="preserve"> </w:t>
@@ -7508,49 +6963,27 @@
           <w:rPr>
             <w:rStyle w:val="InternetLink"/>
           </w:rPr>
-          <w:t xml:space="preserve">https://cran.r-project.org/package=MASS</w:t>
+          <w:t xml:space="preserve">https://doi.org/10.1016/J.JPSYCHORES.2023.111234</w:t>
         </w:r>
       </w:hyperlink>
     </w:p>
     <w:bookmarkEnd w:id="120"/>
-    <w:bookmarkStart w:id="122" w:name="ref-Benjamini1995"/>
+    <w:bookmarkStart w:id="122" w:name="ref-Hunt2020"/>
     <w:p>
       <w:pPr>
         <w:pStyle w:val="Bibliography"/>
       </w:pPr>
       <w:r>
-        <w:t xml:space="preserve">23.</w:t>
-      </w:r>
-      <w:r>
-        <w:t xml:space="preserve"> </w:t>
-      </w:r>
-      <w:r>
-        <w:t xml:space="preserve">	</w:t>
-      </w:r>
-      <w:r>
-        <w:t xml:space="preserve">Benjamini Y, Hochberg Y.</w:t>
-      </w:r>
-      <w:r>
-        <w:t xml:space="preserve"> </w:t>
-      </w:r>
-      <w:r>
-        <w:t xml:space="preserve">Controlling the False Discovery Rate: A Practical and Powerful Approach to Multiple Testing</w:t>
+        <w:t xml:space="preserve">Hunt, C., Macedo e Cordeiro, T., Suchting, R., Dios, C. de, Cuellar Leal, V.A., Soares, J.C., Dantzer, R., Teixeira, A.L., Selvaraj, S., 2020.</w:t>
+      </w:r>
+      <w:r>
+        <w:t xml:space="preserve"> </w:t>
+      </w:r>
+      <w:r>
+        <w:t xml:space="preserve">Effect of immune activation on the kynurenine pathway and depression symptoms – A systematic review and meta-analysis</w:t>
       </w:r>
       <w:r>
         <w:t xml:space="preserve">.</w:t>
-      </w:r>
-      <w:r>
-        <w:t xml:space="preserve"> </w:t>
-      </w:r>
-      <w:r>
-        <w:rPr>
-          <w:iCs/>
-          <w:i/>
-        </w:rPr>
-        <w:t xml:space="preserve">Journal of the Royal Statistical Society: Series B (Methodological)</w:t>
-      </w:r>
-      <w:r>
-        <w:t xml:space="preserve"> (1995) 57:289–300. doi:</w:t>
       </w:r>
       <w:r>
         <w:t xml:space="preserve"> </w:t>
@@ -7560,49 +6993,27 @@
           <w:rPr>
             <w:rStyle w:val="InternetLink"/>
           </w:rPr>
-          <w:t xml:space="preserve">10.1111/j.2517-6161.1995.tb02031.x</w:t>
+          <w:t xml:space="preserve">https://doi.org/10.1016/j.neubiorev.2020.08.010</w:t>
         </w:r>
       </w:hyperlink>
     </w:p>
     <w:bookmarkEnd w:id="122"/>
-    <w:bookmarkStart w:id="124" w:name="ref-Bjelland2002"/>
+    <w:bookmarkStart w:id="124" w:name="ref-Kucukkarapinar2022"/>
     <w:p>
       <w:pPr>
         <w:pStyle w:val="Bibliography"/>
       </w:pPr>
       <w:r>
-        <w:t xml:space="preserve">24.</w:t>
-      </w:r>
-      <w:r>
-        <w:t xml:space="preserve"> </w:t>
-      </w:r>
-      <w:r>
-        <w:t xml:space="preserve">	</w:t>
-      </w:r>
-      <w:r>
-        <w:t xml:space="preserve">Bjelland I, Dahl AA, Haug TT, Neckelmann D.</w:t>
-      </w:r>
-      <w:r>
-        <w:t xml:space="preserve"> </w:t>
-      </w:r>
-      <w:r>
-        <w:t xml:space="preserve">The validity of the Hospital Anxiety and Depression Scale: An updated literature review</w:t>
-      </w:r>
-      <w:r>
-        <w:t xml:space="preserve">.</w:t>
-      </w:r>
-      <w:r>
-        <w:t xml:space="preserve"> </w:t>
-      </w:r>
-      <w:r>
-        <w:rPr>
-          <w:iCs/>
-          <w:i/>
-        </w:rPr>
-        <w:t xml:space="preserve">Journal of Psychosomatic Research</w:t>
-      </w:r>
-      <w:r>
-        <w:t xml:space="preserve"> (2002) 52:69–77. doi:</w:t>
+        <w:t xml:space="preserve">Kucukkarapinar, M., Yay-Pence, A., Yildiz, Y., Buyukkoruk, M., Yaz-Aydin, G., Deveci-Bulut, T.S., Gulbahar, O., Senol, E., Candansayar, S., 2022.</w:t>
+      </w:r>
+      <w:r>
+        <w:t xml:space="preserve"> </w:t>
+      </w:r>
+      <w:r>
+        <w:t xml:space="preserve">Psychological outcomes of COVID-19 survivors at sixth months after diagnose: the role of kynurenine pathway metabolites in depression, anxiety, and stress</w:t>
+      </w:r>
+      <w:r>
+        <w:t xml:space="preserve">. Journal of Neural Transmission 129.</w:t>
       </w:r>
       <w:r>
         <w:t xml:space="preserve"> </w:t>
@@ -7612,49 +7023,27 @@
           <w:rPr>
             <w:rStyle w:val="InternetLink"/>
           </w:rPr>
-          <w:t xml:space="preserve">10.1016/S0022-3999(01)00296-3</w:t>
+          <w:t xml:space="preserve">https://doi.org/10.1007/s00702-022-02525-1</w:t>
         </w:r>
       </w:hyperlink>
     </w:p>
     <w:bookmarkEnd w:id="124"/>
-    <w:bookmarkStart w:id="126" w:name="ref-Zigmond1983"/>
+    <w:bookmarkStart w:id="126" w:name="ref-Lionetto2021"/>
     <w:p>
       <w:pPr>
         <w:pStyle w:val="Bibliography"/>
       </w:pPr>
       <w:r>
-        <w:t xml:space="preserve">25.</w:t>
-      </w:r>
-      <w:r>
-        <w:t xml:space="preserve"> </w:t>
-      </w:r>
-      <w:r>
-        <w:t xml:space="preserve">	</w:t>
-      </w:r>
-      <w:r>
-        <w:t xml:space="preserve">Zigmond AS, Snaith RP.</w:t>
-      </w:r>
-      <w:r>
-        <w:t xml:space="preserve"> </w:t>
-      </w:r>
-      <w:r>
-        <w:t xml:space="preserve">The hospital anxiety and depression scale</w:t>
-      </w:r>
-      <w:r>
-        <w:t xml:space="preserve">.</w:t>
-      </w:r>
-      <w:r>
-        <w:t xml:space="preserve"> </w:t>
-      </w:r>
-      <w:r>
-        <w:rPr>
-          <w:iCs/>
-          <w:i/>
-        </w:rPr>
-        <w:t xml:space="preserve">Acta psychiatrica Scandinavica</w:t>
-      </w:r>
-      <w:r>
-        <w:t xml:space="preserve"> (1983) 67:361–370. doi:</w:t>
+        <w:t xml:space="preserve">Lionetto, L., Ulivieri, M., Capi, M., De Bernardini, D., Fazio, F., Petrucca, A., Pomes, L.M., De Luca, O., Gentile, G., Casolla, B., Curto, M., Salerno, G., Schillizzi, S., Torre, M.S., Santino, I., Rocco, M., Marchetti, P., Aceti, A., Ricci, A., Bonfini, R., Nicoletti, F., Simmaco, M., Borro, M., 2021.</w:t>
+      </w:r>
+      <w:r>
+        <w:t xml:space="preserve"> </w:t>
+      </w:r>
+      <w:r>
+        <w:t xml:space="preserve">Increased kynurenine-to-tryptophan ratio in the serum of patients infected with SARS-CoV2: An observational cohort study</w:t>
+      </w:r>
+      <w:r>
+        <w:t xml:space="preserve">. Biochimica et biophysica acta. Molecular basis of disease 1867.</w:t>
       </w:r>
       <w:r>
         <w:t xml:space="preserve"> </w:t>
@@ -7664,49 +7053,27 @@
           <w:rPr>
             <w:rStyle w:val="InternetLink"/>
           </w:rPr>
-          <w:t xml:space="preserve">10.1111/J.1600-0447.1983.TB09716.X</w:t>
+          <w:t xml:space="preserve">https://doi.org/10.1016/J.BBADIS.2020.166042</w:t>
         </w:r>
       </w:hyperlink>
     </w:p>
     <w:bookmarkEnd w:id="126"/>
-    <w:bookmarkStart w:id="128" w:name="ref-Revelle2022"/>
+    <w:bookmarkStart w:id="128" w:name="ref-Lukic2022"/>
     <w:p>
       <w:pPr>
         <w:pStyle w:val="Bibliography"/>
       </w:pPr>
       <w:r>
-        <w:t xml:space="preserve">26.</w:t>
-      </w:r>
-      <w:r>
-        <w:t xml:space="preserve"> </w:t>
-      </w:r>
-      <w:r>
-        <w:t xml:space="preserve">	</w:t>
-      </w:r>
-      <w:r>
-        <w:t xml:space="preserve">Revelle W.</w:t>
-      </w:r>
-      <w:r>
-        <w:t xml:space="preserve"> </w:t>
-      </w:r>
-      <w:r>
-        <w:t xml:space="preserve">Package ’psych’ - Procedures for Psychological, Psychometric and Personality Research</w:t>
-      </w:r>
-      <w:r>
-        <w:t xml:space="preserve">.</w:t>
-      </w:r>
-      <w:r>
-        <w:t xml:space="preserve"> </w:t>
-      </w:r>
-      <w:r>
-        <w:rPr>
-          <w:iCs/>
-          <w:i/>
-        </w:rPr>
-        <w:t xml:space="preserve">R Package</w:t>
-      </w:r>
-      <w:r>
-        <w:t xml:space="preserve"> (2015)1–358.</w:t>
+        <w:t xml:space="preserve">Lukić, I., Ivković, S., Mitić, M., Adžić, M., 2022.</w:t>
+      </w:r>
+      <w:r>
+        <w:t xml:space="preserve"> </w:t>
+      </w:r>
+      <w:r>
+        <w:t xml:space="preserve">Tryptophan metabolites in depression: Modulation by gut microbiota</w:t>
+      </w:r>
+      <w:r>
+        <w:t xml:space="preserve">. Frontiers in Behavioral Neuroscience 16, 367.</w:t>
       </w:r>
       <w:r>
         <w:t xml:space="preserve"> </w:t>
@@ -7716,40 +7083,27 @@
           <w:rPr>
             <w:rStyle w:val="InternetLink"/>
           </w:rPr>
-          <w:t xml:space="preserve">https://cran.r-project.org/web/packages/psych/index.html http://personality-project.org/r/psych-manual.pdf</w:t>
+          <w:t xml:space="preserve">https://doi.org/10.3389/FNBEH.2022.987697/BIBTEX</w:t>
         </w:r>
       </w:hyperlink>
     </w:p>
     <w:bookmarkEnd w:id="128"/>
-    <w:bookmarkStart w:id="130" w:name="ref-McDonald1999"/>
+    <w:bookmarkStart w:id="130" w:name="ref-Maes2012"/>
     <w:p>
       <w:pPr>
         <w:pStyle w:val="Bibliography"/>
       </w:pPr>
       <w:r>
-        <w:t xml:space="preserve">27.</w:t>
-      </w:r>
-      <w:r>
-        <w:t xml:space="preserve"> </w:t>
-      </w:r>
-      <w:r>
-        <w:t xml:space="preserve">	</w:t>
-      </w:r>
-      <w:r>
-        <w:t xml:space="preserve">McDonald RP.</w:t>
-      </w:r>
-      <w:r>
-        <w:t xml:space="preserve"> </w:t>
-      </w:r>
-      <w:r>
-        <w:rPr>
-          <w:iCs/>
-          <w:i/>
-        </w:rPr>
-        <w:t xml:space="preserve">Test theory: A unified treatment</w:t>
-      </w:r>
-      <w:r>
-        <w:t xml:space="preserve">. 1st Editio. New Yor: Psychology Press (1999). doi:</w:t>
+        <w:t xml:space="preserve">Maes, M., Berk, M., Goehler, L., Song, C., Anderson, G., Gałecki, P., Leonard, B., 2012.</w:t>
+      </w:r>
+      <w:r>
+        <w:t xml:space="preserve"> </w:t>
+      </w:r>
+      <w:r>
+        <w:t xml:space="preserve">Depression and sickness behavior are Janus-faced responses to shared inflammatory pathways</w:t>
+      </w:r>
+      <w:r>
+        <w:t xml:space="preserve">. BMC Medicine 10, 1–19.</w:t>
       </w:r>
       <w:r>
         <w:t xml:space="preserve"> </w:t>
@@ -7759,49 +7113,27 @@
           <w:rPr>
             <w:rStyle w:val="InternetLink"/>
           </w:rPr>
-          <w:t xml:space="preserve">10.4324/9781410601087</w:t>
+          <w:t xml:space="preserve">https://doi.org/10.1186/1741-7015-10-66/TABLES/1</w:t>
         </w:r>
       </w:hyperlink>
     </w:p>
     <w:bookmarkEnd w:id="130"/>
-    <w:bookmarkStart w:id="132" w:name="ref-Cohen2013"/>
+    <w:bookmarkStart w:id="132" w:name="ref-Marx2020"/>
     <w:p>
       <w:pPr>
         <w:pStyle w:val="Bibliography"/>
       </w:pPr>
       <w:r>
-        <w:t xml:space="preserve">28.</w:t>
-      </w:r>
-      <w:r>
-        <w:t xml:space="preserve"> </w:t>
-      </w:r>
-      <w:r>
-        <w:t xml:space="preserve">	</w:t>
-      </w:r>
-      <w:r>
-        <w:t xml:space="preserve">Cohen J.</w:t>
-      </w:r>
-      <w:r>
-        <w:t xml:space="preserve"> </w:t>
-      </w:r>
-      <w:r>
-        <w:t xml:space="preserve">Statistical Power Analysis for the Behavioral Sciences</w:t>
-      </w:r>
-      <w:r>
-        <w:t xml:space="preserve">.</w:t>
-      </w:r>
-      <w:r>
-        <w:t xml:space="preserve"> </w:t>
-      </w:r>
-      <w:r>
-        <w:rPr>
-          <w:iCs/>
-          <w:i/>
-        </w:rPr>
-        <w:t xml:space="preserve">Statistical Power Analysis for the Behavioral Sciences</w:t>
-      </w:r>
-      <w:r>
-        <w:t xml:space="preserve"> (2013) doi:</w:t>
+        <w:t xml:space="preserve">Marx, W., McGuinness, A.J., Rocks, T., Ruusunen, A., Cleminson, J., Walker, A.J., Gomes-da-Costa, S., Lane, M., Sanches, M., Diaz, A.P., Tseng, P.T., Lin, P.Y., Berk, M., Clarke, G., O’Neil, A., Jacka, F., Stubbs, B., Carvalho, A.F., Quevedo, J., Soares, J.C., Fernandes, B.S., 2020.</w:t>
+      </w:r>
+      <w:r>
+        <w:t xml:space="preserve"> </w:t>
+      </w:r>
+      <w:r>
+        <w:t xml:space="preserve">The kynurenine pathway in major depressive disorder, bipolar disorder, and schizophrenia: a meta-analysis of 101 studies</w:t>
+      </w:r>
+      <w:r>
+        <w:t xml:space="preserve">. Molecular Psychiatry 2020 26:8 26, 4158–4178.</w:t>
       </w:r>
       <w:r>
         <w:t xml:space="preserve"> </w:t>
@@ -7811,49 +7143,27 @@
           <w:rPr>
             <w:rStyle w:val="InternetLink"/>
           </w:rPr>
-          <w:t xml:space="preserve">10.4324/9780203771587</w:t>
+          <w:t xml:space="preserve">https://doi.org/10.1038/s41380-020-00951-9</w:t>
         </w:r>
       </w:hyperlink>
     </w:p>
     <w:bookmarkEnd w:id="132"/>
-    <w:bookmarkStart w:id="134" w:name="ref-Geisler2013"/>
+    <w:bookmarkStart w:id="134" w:name="ref-McDonald1999"/>
     <w:p>
       <w:pPr>
         <w:pStyle w:val="Bibliography"/>
       </w:pPr>
       <w:r>
-        <w:t xml:space="preserve">29.</w:t>
-      </w:r>
-      <w:r>
-        <w:t xml:space="preserve"> </w:t>
-      </w:r>
-      <w:r>
-        <w:t xml:space="preserve">	</w:t>
-      </w:r>
-      <w:r>
-        <w:t xml:space="preserve">Geisler S, Gostner JM, Becker K, Ueberall F, Fuchs D.</w:t>
-      </w:r>
-      <w:r>
-        <w:t xml:space="preserve"> </w:t>
-      </w:r>
-      <w:r>
-        <w:t xml:space="preserve">Immune activation and inflammation increase the plasma phenylalanine-to- tyrosine ratio</w:t>
-      </w:r>
-      <w:r>
-        <w:t xml:space="preserve">.</w:t>
-      </w:r>
-      <w:r>
-        <w:t xml:space="preserve"> </w:t>
-      </w:r>
-      <w:r>
-        <w:rPr>
-          <w:iCs/>
-          <w:i/>
-        </w:rPr>
-        <w:t xml:space="preserve">Pteridines</w:t>
-      </w:r>
-      <w:r>
-        <w:t xml:space="preserve"> (2013) 24:27–31. doi:</w:t>
+        <w:t xml:space="preserve">McDonald, R.P., 1999.</w:t>
+      </w:r>
+      <w:r>
+        <w:t xml:space="preserve"> </w:t>
+      </w:r>
+      <w:r>
+        <w:t xml:space="preserve">Test theory: A unified treatment</w:t>
+      </w:r>
+      <w:r>
+        <w:t xml:space="preserve">, 1st Editio. ed. Psychology Press, New Yor.</w:t>
       </w:r>
       <w:r>
         <w:t xml:space="preserve"> </w:t>
@@ -7863,49 +7173,27 @@
           <w:rPr>
             <w:rStyle w:val="InternetLink"/>
           </w:rPr>
-          <w:t xml:space="preserve">10.1515/PTERID-2013-0001/MACHINEREADABLECITATION/RIS</w:t>
+          <w:t xml:space="preserve">https://doi.org/10.4324/9781410601087</w:t>
         </w:r>
       </w:hyperlink>
     </w:p>
     <w:bookmarkEnd w:id="134"/>
-    <w:bookmarkStart w:id="136" w:name="ref-Capuron2011"/>
+    <w:bookmarkStart w:id="136" w:name="ref-Meiser2013"/>
     <w:p>
       <w:pPr>
         <w:pStyle w:val="Bibliography"/>
       </w:pPr>
       <w:r>
-        <w:t xml:space="preserve">30.</w:t>
-      </w:r>
-      <w:r>
-        <w:t xml:space="preserve"> </w:t>
-      </w:r>
-      <w:r>
-        <w:t xml:space="preserve">	</w:t>
-      </w:r>
-      <w:r>
-        <w:t xml:space="preserve">Capuron L, Schroecksnadel S, Féart C, Aubert A, Higueret D, Barberger-Gateau P, Layé S, Fuchs D.</w:t>
-      </w:r>
-      <w:r>
-        <w:t xml:space="preserve"> </w:t>
-      </w:r>
-      <w:r>
-        <w:t xml:space="preserve">Chronic low-grade inflammation in elderly persons is associated with altered tryptophan and tyrosine metabolism: role in neuropsychiatric symptoms</w:t>
-      </w:r>
-      <w:r>
-        <w:t xml:space="preserve">.</w:t>
-      </w:r>
-      <w:r>
-        <w:t xml:space="preserve"> </w:t>
-      </w:r>
-      <w:r>
-        <w:rPr>
-          <w:iCs/>
-          <w:i/>
-        </w:rPr>
-        <w:t xml:space="preserve">Biological psychiatry</w:t>
-      </w:r>
-      <w:r>
-        <w:t xml:space="preserve"> (2011) 70:175–182. doi:</w:t>
+        <w:t xml:space="preserve">Meiser, J., Weindl, D., Hiller, K., 2013.</w:t>
+      </w:r>
+      <w:r>
+        <w:t xml:space="preserve"> </w:t>
+      </w:r>
+      <w:r>
+        <w:t xml:space="preserve">Complexity of dopamine metabolism</w:t>
+      </w:r>
+      <w:r>
+        <w:t xml:space="preserve">. Cell Communication and Signaling 11, 1–18.</w:t>
       </w:r>
       <w:r>
         <w:t xml:space="preserve"> </w:t>
@@ -7915,49 +7203,27 @@
           <w:rPr>
             <w:rStyle w:val="InternetLink"/>
           </w:rPr>
-          <w:t xml:space="preserve">10.1016/J.BIOPSYCH.2010.12.006</w:t>
+          <w:t xml:space="preserve">https://doi.org/10.1186/1478-811X-11-34/FIGURES/5</w:t>
         </w:r>
       </w:hyperlink>
     </w:p>
     <w:bookmarkEnd w:id="136"/>
-    <w:bookmarkStart w:id="138" w:name="ref-Neurauter2008"/>
+    <w:bookmarkStart w:id="138" w:name="ref-Moncrieff2022"/>
     <w:p>
       <w:pPr>
         <w:pStyle w:val="Bibliography"/>
       </w:pPr>
       <w:r>
-        <w:t xml:space="preserve">31.</w:t>
-      </w:r>
-      <w:r>
-        <w:t xml:space="preserve"> </w:t>
-      </w:r>
-      <w:r>
-        <w:t xml:space="preserve">	</w:t>
-      </w:r>
-      <w:r>
-        <w:t xml:space="preserve">Neurauter G, Schrocksnadel K, Scholl-Burgi S, Sperner-Unterweger B, Schubert C, Ledochowski M, Fuchs D.</w:t>
-      </w:r>
-      <w:r>
-        <w:t xml:space="preserve"> </w:t>
-      </w:r>
-      <w:r>
-        <w:t xml:space="preserve">Chronic immune stimulation correlates with reduced phenylalanine turnover</w:t>
-      </w:r>
-      <w:r>
-        <w:t xml:space="preserve">.</w:t>
-      </w:r>
-      <w:r>
-        <w:t xml:space="preserve"> </w:t>
-      </w:r>
-      <w:r>
-        <w:rPr>
-          <w:iCs/>
-          <w:i/>
-        </w:rPr>
-        <w:t xml:space="preserve">Current drug metabolism</w:t>
-      </w:r>
-      <w:r>
-        <w:t xml:space="preserve"> (2008) 9:622–627. doi:</w:t>
+        <w:t xml:space="preserve">Moncrieff, J., Cooper, R.E., Stockmann, T., Amendola, S., Hengartner, M.P., Horowitz, M.A., 2022.</w:t>
+      </w:r>
+      <w:r>
+        <w:t xml:space="preserve"> </w:t>
+      </w:r>
+      <w:r>
+        <w:t xml:space="preserve">The serotonin theory of depression: a systematic umbrella review of the evidence</w:t>
+      </w:r>
+      <w:r>
+        <w:t xml:space="preserve">. Molecular Psychiatry 2022 1–14.</w:t>
       </w:r>
       <w:r>
         <w:t xml:space="preserve"> </w:t>
@@ -7967,36 +7233,27 @@
           <w:rPr>
             <w:rStyle w:val="InternetLink"/>
           </w:rPr>
-          <w:t xml:space="preserve">10.2174/138920008785821738</w:t>
+          <w:t xml:space="preserve">https://doi.org/10.1038/s41380-022-01661-0</w:t>
         </w:r>
       </w:hyperlink>
     </w:p>
     <w:bookmarkEnd w:id="138"/>
-    <w:bookmarkStart w:id="140" w:name="ref-Vancassel2018"/>
+    <w:bookmarkStart w:id="140" w:name="ref-Neurauter2008"/>
     <w:p>
       <w:pPr>
         <w:pStyle w:val="Bibliography"/>
       </w:pPr>
       <w:r>
-        <w:t xml:space="preserve">32.</w:t>
-      </w:r>
-      <w:r>
-        <w:t xml:space="preserve"> </w:t>
-      </w:r>
-      <w:r>
-        <w:t xml:space="preserve">	</w:t>
-      </w:r>
-      <w:r>
-        <w:t xml:space="preserve">Vancassel S, Capuron L, Castanon N.</w:t>
-      </w:r>
-      <w:r>
-        <w:t xml:space="preserve"> </w:t>
-      </w:r>
-      <w:r>
-        <w:t xml:space="preserve">Brain Kynurenine and BH4 Pathways: Relevance to the Pathophysiology and Treatment of Inflammation-Driven Depressive Symptoms</w:t>
-      </w:r>
-      <w:r>
-        <w:t xml:space="preserve">. (2018) 12:499. doi:</w:t>
+        <w:t xml:space="preserve">Neurauter, G., Schrocksnadel, K., Scholl-Burgi, S., Sperner-Unterweger, B., Schubert, C., Ledochowski, M., Fuchs, D., 2008.</w:t>
+      </w:r>
+      <w:r>
+        <w:t xml:space="preserve"> </w:t>
+      </w:r>
+      <w:r>
+        <w:t xml:space="preserve">Chronic immune stimulation correlates with reduced phenylalanine turnover</w:t>
+      </w:r>
+      <w:r>
+        <w:t xml:space="preserve">. Current drug metabolism 9, 622–627.</w:t>
       </w:r>
       <w:r>
         <w:t xml:space="preserve"> </w:t>
@@ -8006,36 +7263,18 @@
           <w:rPr>
             <w:rStyle w:val="InternetLink"/>
           </w:rPr>
-          <w:t xml:space="preserve">10.3389/fnins.2018.00499</w:t>
+          <w:t xml:space="preserve">https://doi.org/10.2174/138920008785821738</w:t>
         </w:r>
       </w:hyperlink>
     </w:p>
     <w:bookmarkEnd w:id="140"/>
-    <w:bookmarkStart w:id="142" w:name="ref-Briatte2021"/>
+    <w:bookmarkStart w:id="142" w:name="ref-Revelle2022"/>
     <w:p>
       <w:pPr>
         <w:pStyle w:val="Bibliography"/>
       </w:pPr>
       <w:r>
-        <w:t xml:space="preserve">33.</w:t>
-      </w:r>
-      <w:r>
-        <w:t xml:space="preserve"> </w:t>
-      </w:r>
-      <w:r>
-        <w:t xml:space="preserve">	</w:t>
-      </w:r>
-      <w:r>
-        <w:t xml:space="preserve">Briatte F, Bojanowski M, Canouil M, Charlop-Powers Z, Fisher JC, Johnson K, Rinker T.</w:t>
-      </w:r>
-      <w:r>
-        <w:t xml:space="preserve"> </w:t>
-      </w:r>
-      <w:r>
-        <w:t xml:space="preserve">ggnetwork: Geometries to Plot Networks with ’ggplot2’</w:t>
-      </w:r>
-      <w:r>
-        <w:t xml:space="preserve">. (2021)</w:t>
+        <w:t xml:space="preserve">Revelle, W., 2015.</w:t>
       </w:r>
       <w:r>
         <w:t xml:space="preserve"> </w:t>
@@ -8045,49 +7284,21 @@
           <w:rPr>
             <w:rStyle w:val="InternetLink"/>
           </w:rPr>
-          <w:t xml:space="preserve">https://cran.r-project.org/package=ggnetwork</w:t>
+          <w:t xml:space="preserve">Package ’psych’ - Procedures for Psychological, Psychometric and Personality Research</w:t>
         </w:r>
       </w:hyperlink>
+      <w:r>
+        <w:t xml:space="preserve">. R Package 1–358.</w:t>
+      </w:r>
     </w:p>
     <w:bookmarkEnd w:id="142"/>
-    <w:bookmarkStart w:id="144" w:name="ref-Csardi2006"/>
+    <w:bookmarkStart w:id="144" w:name="ref-Ripley2022"/>
     <w:p>
       <w:pPr>
         <w:pStyle w:val="Bibliography"/>
       </w:pPr>
       <w:r>
-        <w:t xml:space="preserve">34.</w:t>
-      </w:r>
-      <w:r>
-        <w:t xml:space="preserve"> </w:t>
-      </w:r>
-      <w:r>
-        <w:t xml:space="preserve">	</w:t>
-      </w:r>
-      <w:r>
-        <w:t xml:space="preserve">Csardi G, Nepusz T.</w:t>
-      </w:r>
-      <w:r>
-        <w:t xml:space="preserve"> </w:t>
-      </w:r>
-      <w:r>
-        <w:t xml:space="preserve">The igraph software package for complex network research</w:t>
-      </w:r>
-      <w:r>
-        <w:t xml:space="preserve">.</w:t>
-      </w:r>
-      <w:r>
-        <w:t xml:space="preserve"> </w:t>
-      </w:r>
-      <w:r>
-        <w:rPr>
-          <w:iCs/>
-          <w:i/>
-        </w:rPr>
-        <w:t xml:space="preserve">InterJournal</w:t>
-      </w:r>
-      <w:r>
-        <w:t xml:space="preserve"> (2006) Complex Sy:1695.</w:t>
+        <w:t xml:space="preserve">Ripley, B., 2022.</w:t>
       </w:r>
       <w:r>
         <w:t xml:space="preserve"> </w:t>
@@ -8097,49 +7308,30 @@
           <w:rPr>
             <w:rStyle w:val="InternetLink"/>
           </w:rPr>
-          <w:t xml:space="preserve">https://igraph.org</w:t>
+          <w:t xml:space="preserve">MASS: Support Functions and Datasets for Venables and Ripley’s MASS</w:t>
         </w:r>
       </w:hyperlink>
+      <w:r>
+        <w:t xml:space="preserve">.</w:t>
+      </w:r>
     </w:p>
     <w:bookmarkEnd w:id="144"/>
-    <w:bookmarkStart w:id="146" w:name="ref-Hufner2019"/>
+    <w:bookmarkStart w:id="146" w:name="ref-Saito2022"/>
     <w:p>
       <w:pPr>
         <w:pStyle w:val="Bibliography"/>
       </w:pPr>
       <w:r>
-        <w:t xml:space="preserve">35.</w:t>
-      </w:r>
-      <w:r>
-        <w:t xml:space="preserve"> </w:t>
-      </w:r>
-      <w:r>
-        <w:t xml:space="preserve">	</w:t>
-      </w:r>
-      <w:r>
-        <w:t xml:space="preserve">Hüfner K, Fuchs D, Blauth M, Sperner-Unterweger B.</w:t>
-      </w:r>
-      <w:r>
-        <w:t xml:space="preserve"> </w:t>
-      </w:r>
-      <w:r>
-        <w:t xml:space="preserve">How acute and chronic physical disease may influence mental health – An Analysis of neurotransmitter precursor amino acid levels</w:t>
-      </w:r>
-      <w:r>
-        <w:t xml:space="preserve">.</w:t>
-      </w:r>
-      <w:r>
-        <w:t xml:space="preserve"> </w:t>
-      </w:r>
-      <w:r>
-        <w:rPr>
-          <w:iCs/>
-          <w:i/>
-        </w:rPr>
-        <w:t xml:space="preserve">Psychoneuroendocrinology</w:t>
-      </w:r>
-      <w:r>
-        <w:t xml:space="preserve"> (2019) 106:95–101. doi:</w:t>
+        <w:t xml:space="preserve">Saito, K., Ishikawa, R., Kitamura, I., Ogawa, K., Arakawa, N., Sun, Y., Imai, K., Maeda, T., Saito, Y., Hasegawa, C., 2022.</w:t>
+      </w:r>
+      <w:r>
+        <w:t xml:space="preserve"> </w:t>
+      </w:r>
+      <w:r>
+        <w:t xml:space="preserve">Characterization of serotonin as a candidate biomarker of severity and prognosis of COVID-19 using LC/MS analysis</w:t>
+      </w:r>
+      <w:r>
+        <w:t xml:space="preserve">. Journal of Pharmacological Sciences 150, 49–55.</w:t>
       </w:r>
       <w:r>
         <w:t xml:space="preserve"> </w:t>
@@ -8149,49 +7341,27 @@
           <w:rPr>
             <w:rStyle w:val="InternetLink"/>
           </w:rPr>
-          <w:t xml:space="preserve">10.1016/j.psyneuen.2019.03.028</w:t>
+          <w:t xml:space="preserve">https://doi.org/10.1016/J.JPHS.2022.06.005</w:t>
         </w:r>
       </w:hyperlink>
     </w:p>
     <w:bookmarkEnd w:id="146"/>
-    <w:bookmarkStart w:id="148" w:name="ref-Hufner2020"/>
+    <w:bookmarkStart w:id="148" w:name="ref-Santiago-Mujika2022"/>
     <w:p>
       <w:pPr>
         <w:pStyle w:val="Bibliography"/>
       </w:pPr>
       <w:r>
-        <w:t xml:space="preserve">36.</w:t>
-      </w:r>
-      <w:r>
-        <w:t xml:space="preserve"> </w:t>
-      </w:r>
-      <w:r>
-        <w:t xml:space="preserve">	</w:t>
-      </w:r>
-      <w:r>
-        <w:t xml:space="preserve">Hüfner K, Galffy M, Egeter J, Giesinger JM, Arnhard K, Oberacher H, Gostner JM, Fuchs D, Sperner-Unterweger B.</w:t>
-      </w:r>
-      <w:r>
-        <w:t xml:space="preserve"> </w:t>
-      </w:r>
-      <w:r>
-        <w:t xml:space="preserve">Acute and Chronic Mental Stress both Influence Levels of Neurotransmitter Precursor Amino Acids and Derived Biogenic Amines</w:t>
-      </w:r>
-      <w:r>
-        <w:t xml:space="preserve">.</w:t>
-      </w:r>
-      <w:r>
-        <w:t xml:space="preserve"> </w:t>
-      </w:r>
-      <w:r>
-        <w:rPr>
-          <w:iCs/>
-          <w:i/>
-        </w:rPr>
-        <w:t xml:space="preserve">Brain Sciences</w:t>
-      </w:r>
-      <w:r>
-        <w:t xml:space="preserve"> (2020) 10: doi:</w:t>
+        <w:t xml:space="preserve">Santiago-Mujika, E., Heinrich, K., George, S., Forton, C., Madaj, Z., Burmeister, A.R., Sims, M., Pospisilik, A., Brundin, P., Graham, S.F., Brundin, L., Beaumont, W., 2022.</w:t>
+      </w:r>
+      <w:r>
+        <w:t xml:space="preserve"> </w:t>
+      </w:r>
+      <w:r>
+        <w:t xml:space="preserve">Increased levels of circulating neurotoxic metabolites in patients with mild Covid19</w:t>
+      </w:r>
+      <w:r>
+        <w:t xml:space="preserve">. bioRxiv 2022.06.22.497189.</w:t>
       </w:r>
       <w:r>
         <w:t xml:space="preserve"> </w:t>
@@ -8201,49 +7371,27 @@
           <w:rPr>
             <w:rStyle w:val="InternetLink"/>
           </w:rPr>
-          <w:t xml:space="preserve">10.3390/BRAINSCI10060322</w:t>
+          <w:t xml:space="preserve">https://doi.org/10.1101/2022.06.22.497189</w:t>
         </w:r>
       </w:hyperlink>
     </w:p>
     <w:bookmarkEnd w:id="148"/>
-    <w:bookmarkStart w:id="150" w:name="ref-Hufner2021"/>
+    <w:bookmarkStart w:id="150" w:name="ref-Schwarcz2012"/>
     <w:p>
       <w:pPr>
         <w:pStyle w:val="Bibliography"/>
       </w:pPr>
       <w:r>
-        <w:t xml:space="preserve">37.</w:t>
-      </w:r>
-      <w:r>
-        <w:t xml:space="preserve"> </w:t>
-      </w:r>
-      <w:r>
-        <w:t xml:space="preserve">	</w:t>
-      </w:r>
-      <w:r>
-        <w:t xml:space="preserve">Hüfner K, Giesinger JM, Gostner JM, Egeter J, Koudouovoh-Tripp P, Vill T, Fuchs D, Sperner-Unterweger B.</w:t>
-      </w:r>
-      <w:r>
-        <w:t xml:space="preserve"> </w:t>
-      </w:r>
-      <w:r>
-        <w:t xml:space="preserve">Neurotransmitter Precursor Amino Acid Ratios Show Differential, Inverse Correlations with Depression Severity in the Low and High Depression Score Range</w:t>
+        <w:t xml:space="preserve">Schwarcz, R., Bruno, J.P., Muchowski, P.J., Wu, H.Q., 2012.</w:t>
+      </w:r>
+      <w:r>
+        <w:t xml:space="preserve"> </w:t>
+      </w:r>
+      <w:r>
+        <w:t xml:space="preserve">Kynurenines in the mammalian brain: When physiology meets pathology</w:t>
       </w:r>
       <w:r>
         <w:t xml:space="preserve">.</w:t>
-      </w:r>
-      <w:r>
-        <w:t xml:space="preserve"> </w:t>
-      </w:r>
-      <w:r>
-        <w:rPr>
-          <w:iCs/>
-          <w:i/>
-        </w:rPr>
-        <w:t xml:space="preserve">International Journal of Tryptophan Research : IJTR</w:t>
-      </w:r>
-      <w:r>
-        <w:t xml:space="preserve"> (2021) 14: doi:</w:t>
       </w:r>
       <w:r>
         <w:t xml:space="preserve"> </w:t>
@@ -8253,49 +7401,27 @@
           <w:rPr>
             <w:rStyle w:val="InternetLink"/>
           </w:rPr>
-          <w:t xml:space="preserve">10.1177/11786469211039220</w:t>
+          <w:t xml:space="preserve">https://doi.org/10.1038/nrn3257</w:t>
         </w:r>
       </w:hyperlink>
     </w:p>
     <w:bookmarkEnd w:id="150"/>
-    <w:bookmarkStart w:id="152" w:name="ref-Hufner2015"/>
+    <w:bookmarkStart w:id="152" w:name="ref-Su2020"/>
     <w:p>
       <w:pPr>
         <w:pStyle w:val="Bibliography"/>
       </w:pPr>
       <w:r>
-        <w:t xml:space="preserve">38.</w:t>
-      </w:r>
-      <w:r>
-        <w:t xml:space="preserve"> </w:t>
-      </w:r>
-      <w:r>
-        <w:t xml:space="preserve">	</w:t>
-      </w:r>
-      <w:r>
-        <w:t xml:space="preserve">Hüfner K, Oberguggenberger A, Kohl C, Geisler S, Gamper E, Meraner V, Egeter J, Hubalek M, Beer B, Fuchs D, et al.</w:t>
-      </w:r>
-      <w:r>
-        <w:t xml:space="preserve"> </w:t>
-      </w:r>
-      <w:r>
-        <w:t xml:space="preserve">Levels in neurotransmitter precursor amino acids correlate with mental health in patients with breast cancer</w:t>
-      </w:r>
-      <w:r>
-        <w:t xml:space="preserve">.</w:t>
-      </w:r>
-      <w:r>
-        <w:t xml:space="preserve"> </w:t>
-      </w:r>
-      <w:r>
-        <w:rPr>
-          <w:iCs/>
-          <w:i/>
-        </w:rPr>
-        <w:t xml:space="preserve">Psychoneuroendocrinology</w:t>
-      </w:r>
-      <w:r>
-        <w:t xml:space="preserve"> (2015) 60:28–38. doi:</w:t>
+        <w:t xml:space="preserve">Su, Y., Chen, D., Yuan, D., Lausted, C., Choi, J., Dai, C.L., Voillet, V., Duvvuri, V.R., Scherler, K., Troisch, P., Baloni, P., Qin, G., Smith, B., Kornilov, S.A., Rostomily, C., Xu, A., Li, J., Dong, S., Rothchild, A., Zhou, J., Murray, K., Edmark, R., Hong, S., Heath, J.E., Earls, J., Zhang, R., Xie, J., Li, S., Roper, R., Jones, L., Zhou, Y., Rowen, L., Liu, R., Mackay, S., O’Mahony, D.S., Dale, C.R., Wallick, J.A., Algren, H.A., Zager, M.A., Wei, W., Price, N.D., Huang, S., Subramanian, N., Wang, K., Magis, A.T., Hadlock, J.J., Hood, L., Aderem, A., Bluestone, J.A., Lanier, L.L., Greenberg, P.D., Gottardo, R., Davis, M.M., Goldman, J.D., Heath, J.R., 2020.</w:t>
+      </w:r>
+      <w:r>
+        <w:t xml:space="preserve"> </w:t>
+      </w:r>
+      <w:r>
+        <w:t xml:space="preserve">Multi-Omics Resolves a Sharp Disease-State Shift between Mild and Moderate COVID-19</w:t>
+      </w:r>
+      <w:r>
+        <w:t xml:space="preserve">. Cell 183, 1479.</w:t>
       </w:r>
       <w:r>
         <w:t xml:space="preserve"> </w:t>
@@ -8305,36 +7431,27 @@
           <w:rPr>
             <w:rStyle w:val="InternetLink"/>
           </w:rPr>
-          <w:t xml:space="preserve">10.1016/J.PSYNEUEN.2015.06.001</w:t>
+          <w:t xml:space="preserve">https://doi.org/10.1016/J.CELL.2020.10.037</w:t>
         </w:r>
       </w:hyperlink>
     </w:p>
     <w:bookmarkEnd w:id="152"/>
-    <w:bookmarkStart w:id="154" w:name="ref-Hunt2020"/>
+    <w:bookmarkStart w:id="154" w:name="ref-Su2022"/>
     <w:p>
       <w:pPr>
         <w:pStyle w:val="Bibliography"/>
       </w:pPr>
       <w:r>
-        <w:t xml:space="preserve">39.</w:t>
-      </w:r>
-      <w:r>
-        <w:t xml:space="preserve"> </w:t>
-      </w:r>
-      <w:r>
-        <w:t xml:space="preserve">	</w:t>
-      </w:r>
-      <w:r>
-        <w:t xml:space="preserve">Hunt C, Macedo e Cordeiro T, Suchting R, Dios C de, Cuellar Leal VA, Soares JC, Dantzer R, Teixeira AL, Selvaraj S.</w:t>
-      </w:r>
-      <w:r>
-        <w:t xml:space="preserve"> </w:t>
-      </w:r>
-      <w:r>
-        <w:t xml:space="preserve">Effect of immune activation on the kynurenine pathway and depression symptoms – A systematic review and meta-analysis</w:t>
-      </w:r>
-      <w:r>
-        <w:t xml:space="preserve">. (2020) 118: doi:</w:t>
+        <w:t xml:space="preserve">Su, Y., Yuan, D., Chen, D.G., Ng, R.H., Wang, K., Choi, J., Li, S., Hong, S., Zhang, R., Xie, J., Kornilov, S.A., Scherler, K., Pavlovitch-Bedzyk, A.J., Dong, S., Lausted, C., Lee, I., Fallen, S., Dai, C.L., Baloni, P., Smith, B., Duvvuri, V.R., Anderson, K.G., Li, J., Yang, F., Duncombe, C.J., McCulloch, D.J., Rostomily, C., Troisch, P., Zhou, J., Mackay, S., DeGottardi, Q., May, D.H., Taniguchi, R., Gittelman, R.M., Klinger, M., Snyder, T.M., Roper, R., Wojciechowska, G., Murray, K., Edmark, R., Evans, S., Jones, L., Zhou, Y., Rowen, L., Liu, R., Chour, W., Algren, H.A., Berrington, W.R., Wallick, J.A., Cochran, R.A., Micikas, M.E., Wrin, T., Petropoulos, C.J., Cole, H.R., Fischer, T.D., Wei, W., Hoon, D.S.B., Price, N.D., Subramanian, N., Hill, J.A., Hadlock, J., Magis, A.T., Ribas, A., Lanier, L.L., Boyd, S.D., Bluestone, J.A., Chu, H., Hood, L., Gottardo, R., Greenberg, P.D., Davis, M.M., Goldman, J.D., Heath, J.R., 2022.</w:t>
+      </w:r>
+      <w:r>
+        <w:t xml:space="preserve"> </w:t>
+      </w:r>
+      <w:r>
+        <w:t xml:space="preserve">Multiple early factors anticipate post-acute COVID-19 sequelae</w:t>
+      </w:r>
+      <w:r>
+        <w:t xml:space="preserve">. Cell 185, 881–895.e20.</w:t>
       </w:r>
       <w:r>
         <w:t xml:space="preserve"> </w:t>
@@ -8344,49 +7461,27 @@
           <w:rPr>
             <w:rStyle w:val="InternetLink"/>
           </w:rPr>
-          <w:t xml:space="preserve">10.1016/j.neubiorev.2020.08.010</w:t>
+          <w:t xml:space="preserve">https://doi.org/10.1016/J.CELL.2022.01.014</w:t>
         </w:r>
       </w:hyperlink>
     </w:p>
     <w:bookmarkEnd w:id="154"/>
-    <w:bookmarkStart w:id="156" w:name="ref-Maes2012"/>
+    <w:bookmarkStart w:id="156" w:name="ref-Vancassel2018"/>
     <w:p>
       <w:pPr>
         <w:pStyle w:val="Bibliography"/>
       </w:pPr>
       <w:r>
-        <w:t xml:space="preserve">40.</w:t>
-      </w:r>
-      <w:r>
-        <w:t xml:space="preserve"> </w:t>
-      </w:r>
-      <w:r>
-        <w:t xml:space="preserve">	</w:t>
-      </w:r>
-      <w:r>
-        <w:t xml:space="preserve">Maes M, Berk M, Goehler L, Song C, Anderson G, Gałecki P, Leonard B.</w:t>
-      </w:r>
-      <w:r>
-        <w:t xml:space="preserve"> </w:t>
-      </w:r>
-      <w:r>
-        <w:t xml:space="preserve">Depression and sickness behavior are Janus-faced responses to shared inflammatory pathways</w:t>
+        <w:t xml:space="preserve">Vancassel, S., Capuron, L., Castanon, N., 2018.</w:t>
+      </w:r>
+      <w:r>
+        <w:t xml:space="preserve"> </w:t>
+      </w:r>
+      <w:r>
+        <w:t xml:space="preserve">Brain Kynurenine and BH4 Pathways: Relevance to the Pathophysiology and Treatment of Inflammation-Driven Depressive Symptoms</w:t>
       </w:r>
       <w:r>
         <w:t xml:space="preserve">.</w:t>
-      </w:r>
-      <w:r>
-        <w:t xml:space="preserve"> </w:t>
-      </w:r>
-      <w:r>
-        <w:rPr>
-          <w:iCs/>
-          <w:i/>
-        </w:rPr>
-        <w:t xml:space="preserve">BMC Medicine</w:t>
-      </w:r>
-      <w:r>
-        <w:t xml:space="preserve"> (2012) 10:1–19. doi:</w:t>
       </w:r>
       <w:r>
         <w:t xml:space="preserve"> </w:t>
@@ -8396,49 +7491,27 @@
           <w:rPr>
             <w:rStyle w:val="InternetLink"/>
           </w:rPr>
-          <w:t xml:space="preserve">10.1186/1741-7015-10-66/TABLES/1</w:t>
+          <w:t xml:space="preserve">https://doi.org/10.3389/fnins.2018.00499</w:t>
         </w:r>
       </w:hyperlink>
     </w:p>
     <w:bookmarkEnd w:id="156"/>
-    <w:bookmarkStart w:id="158" w:name="ref-Fellendorf2022"/>
+    <w:bookmarkStart w:id="158" w:name="ref-Zigmond1983"/>
     <w:p>
       <w:pPr>
         <w:pStyle w:val="Bibliography"/>
       </w:pPr>
       <w:r>
-        <w:t xml:space="preserve">41.</w:t>
-      </w:r>
-      <w:r>
-        <w:t xml:space="preserve"> </w:t>
-      </w:r>
-      <w:r>
-        <w:t xml:space="preserve">	</w:t>
-      </w:r>
-      <w:r>
-        <w:t xml:space="preserve">Fellendorf FT, Bonkat N, Dalkner N, Schönthaler EMD, Manchia M, Fuchs D, Reininghaus EZ.</w:t>
-      </w:r>
-      <w:r>
-        <w:t xml:space="preserve"> </w:t>
-      </w:r>
-      <w:r>
-        <w:t xml:space="preserve">Indoleamine 2,3-dioxygenase (IDO)-activity in Severe Psychiatric Disorders: A Systemic Review</w:t>
-      </w:r>
-      <w:r>
-        <w:t xml:space="preserve">.</w:t>
-      </w:r>
-      <w:r>
-        <w:t xml:space="preserve"> </w:t>
-      </w:r>
-      <w:r>
-        <w:rPr>
-          <w:iCs/>
-          <w:i/>
-        </w:rPr>
-        <w:t xml:space="preserve">Current Topics in Medicinal Chemistry</w:t>
-      </w:r>
-      <w:r>
-        <w:t xml:space="preserve"> (2022) 22: doi:</w:t>
+        <w:t xml:space="preserve">Zigmond, A.S., Snaith, R.P., 1983.</w:t>
+      </w:r>
+      <w:r>
+        <w:t xml:space="preserve"> </w:t>
+      </w:r>
+      <w:r>
+        <w:t xml:space="preserve">The hospital anxiety and depression scale</w:t>
+      </w:r>
+      <w:r>
+        <w:t xml:space="preserve">. Acta psychiatrica Scandinavica 67, 361–370.</w:t>
       </w:r>
       <w:r>
         <w:t xml:space="preserve"> </w:t>
@@ -8448,7 +7521,7 @@
           <w:rPr>
             <w:rStyle w:val="InternetLink"/>
           </w:rPr>
-          <w:t xml:space="preserve">10.2174/1568026622666220718155616</w:t>
+          <w:t xml:space="preserve">https://doi.org/10.1111/J.1600-0447.1983.TB09716.X</w:t>
         </w:r>
       </w:hyperlink>
     </w:p>

</xml_diff>